<commit_message>
Update email in localization doc
</commit_message>
<xml_diff>
--- a/faq/KoduLocalization.docx
+++ b/faq/KoduLocalization.docx
@@ -1,6 +1,6 @@
 
 <file path=word/document.xml><?xml version="1.0" encoding="utf-8"?>
-<w:document xmlns:wpc="http://schemas.microsoft.com/office/word/2010/wordprocessingCanvas" xmlns:cx="http://schemas.microsoft.com/office/drawing/2014/chartex" xmlns:cx1="http://schemas.microsoft.com/office/drawing/2015/9/8/chartex" xmlns:cx2="http://schemas.microsoft.com/office/drawing/2015/10/21/chartex" xmlns:cx3="http://schemas.microsoft.com/office/drawing/2016/5/9/chartex" xmlns:cx4="http://schemas.microsoft.com/office/drawing/2016/5/10/chartex" xmlns:cx5="http://schemas.microsoft.com/office/drawing/2016/5/11/chartex" xmlns:mc="http://schemas.openxmlformats.org/markup-compatibility/2006" xmlns:o="urn:schemas-microsoft-com:office:office" xmlns:r="http://schemas.openxmlformats.org/officeDocument/2006/relationships" xmlns:m="http://schemas.openxmlformats.org/officeDocument/2006/math" xmlns:v="urn:schemas-microsoft-com:vml" xmlns:wp14="http://schemas.microsoft.com/office/word/2010/wordprocessingDrawing" xmlns:wp="http://schemas.openxmlformats.org/drawingml/2006/wordprocessingDrawing" xmlns:w10="urn:schemas-microsoft-com:office:word" xmlns:w="http://schemas.openxmlformats.org/wordprocessingml/2006/main" xmlns:w14="http://schemas.microsoft.com/office/word/2010/wordml" xmlns:w15="http://schemas.microsoft.com/office/word/2012/wordml" xmlns:w16se="http://schemas.microsoft.com/office/word/2015/wordml/symex" xmlns:wpg="http://schemas.microsoft.com/office/word/2010/wordprocessingGroup" xmlns:wpi="http://schemas.microsoft.com/office/word/2010/wordprocessingInk" xmlns:wne="http://schemas.microsoft.com/office/word/2006/wordml" xmlns:wps="http://schemas.microsoft.com/office/word/2010/wordprocessingShape" mc:Ignorable="w14 w15 w16se wp14">
+<w:document xmlns:wpc="http://schemas.microsoft.com/office/word/2010/wordprocessingCanvas" xmlns:cx="http://schemas.microsoft.com/office/drawing/2014/chartex" xmlns:cx1="http://schemas.microsoft.com/office/drawing/2015/9/8/chartex" xmlns:cx2="http://schemas.microsoft.com/office/drawing/2015/10/21/chartex" xmlns:cx3="http://schemas.microsoft.com/office/drawing/2016/5/9/chartex" xmlns:cx4="http://schemas.microsoft.com/office/drawing/2016/5/10/chartex" xmlns:cx5="http://schemas.microsoft.com/office/drawing/2016/5/11/chartex" xmlns:cx6="http://schemas.microsoft.com/office/drawing/2016/5/12/chartex" xmlns:cx7="http://schemas.microsoft.com/office/drawing/2016/5/13/chartex" xmlns:cx8="http://schemas.microsoft.com/office/drawing/2016/5/14/chartex" xmlns:mc="http://schemas.openxmlformats.org/markup-compatibility/2006" xmlns:aink="http://schemas.microsoft.com/office/drawing/2016/ink" xmlns:am3d="http://schemas.microsoft.com/office/drawing/2017/model3d" xmlns:o="urn:schemas-microsoft-com:office:office" xmlns:oel="http://schemas.microsoft.com/office/2019/extlst" xmlns:r="http://schemas.openxmlformats.org/officeDocument/2006/relationships" xmlns:m="http://schemas.openxmlformats.org/officeDocument/2006/math" xmlns:v="urn:schemas-microsoft-com:vml" xmlns:wp14="http://schemas.microsoft.com/office/word/2010/wordprocessingDrawing" xmlns:wp="http://schemas.openxmlformats.org/drawingml/2006/wordprocessingDrawing" xmlns:w10="urn:schemas-microsoft-com:office:word" xmlns:w="http://schemas.openxmlformats.org/wordprocessingml/2006/main" xmlns:w14="http://schemas.microsoft.com/office/word/2010/wordml" xmlns:w15="http://schemas.microsoft.com/office/word/2012/wordml" xmlns:w16cex="http://schemas.microsoft.com/office/word/2018/wordml/cex" xmlns:w16cid="http://schemas.microsoft.com/office/word/2016/wordml/cid" xmlns:w16="http://schemas.microsoft.com/office/word/2018/wordml" xmlns:w16sdtdh="http://schemas.microsoft.com/office/word/2020/wordml/sdtdatahash" xmlns:w16se="http://schemas.microsoft.com/office/word/2015/wordml/symex" xmlns:wpg="http://schemas.microsoft.com/office/word/2010/wordprocessingGroup" xmlns:wpi="http://schemas.microsoft.com/office/word/2010/wordprocessingInk" xmlns:wne="http://schemas.microsoft.com/office/word/2006/wordml" xmlns:wps="http://schemas.microsoft.com/office/word/2010/wordprocessingShape" mc:Ignorable="w14 w15 w16se w16cid w16 w16cex w16sdtdh wp14">
   <w:body>
     <w:p>
       <w:pPr>
@@ -29,7 +29,31 @@
         <w:rPr>
           <w:rStyle w:val="IntenseEmphasis"/>
         </w:rPr>
-        <w:t>By Stephen Coy (scoy@microsoft.com)</w:t>
+        <w:t>By Stephen Coy (</w:t>
+      </w:r>
+      <w:r>
+        <w:rPr>
+          <w:rStyle w:val="IntenseEmphasis"/>
+        </w:rPr>
+        <w:t>KoduSupport</w:t>
+      </w:r>
+      <w:r>
+        <w:rPr>
+          <w:rStyle w:val="IntenseEmphasis"/>
+        </w:rPr>
+        <w:t>@</w:t>
+      </w:r>
+      <w:r>
+        <w:rPr>
+          <w:rStyle w:val="IntenseEmphasis"/>
+        </w:rPr>
+        <w:t>infiniteinstant</w:t>
+      </w:r>
+      <w:r>
+        <w:rPr>
+          <w:rStyle w:val="IntenseEmphasis"/>
+        </w:rPr>
+        <w:t>.com)</w:t>
       </w:r>
     </w:p>
     <w:p>
@@ -79,16 +103,8 @@
         <w:rPr>
           <w:lang w:val="en"/>
         </w:rPr>
-        <w:t xml:space="preserve">The downloaded files are stored in the </w:t>
-      </w:r>
-      <w:proofErr w:type="gramStart"/>
-      <w:r>
-        <w:rPr>
-          <w:lang w:val="en"/>
-        </w:rPr>
-        <w:t>folder :</w:t>
-      </w:r>
-      <w:proofErr w:type="gramEnd"/>
+        <w:t>The downloaded files are stored in the folder :</w:t>
+      </w:r>
     </w:p>
     <w:p>
       <w:pPr>
@@ -123,7 +139,7 @@
         <mc:AlternateContent>
           <mc:Choice Requires="wps">
             <w:drawing>
-              <wp:anchor distT="45720" distB="45720" distL="114300" distR="114300" simplePos="0" relativeHeight="251659264" behindDoc="0" locked="0" layoutInCell="1" allowOverlap="1" wp14:anchorId="1D359742" wp14:editId="2BF872C1">
+              <wp:anchor distT="45720" distB="45720" distL="114300" distR="114300" simplePos="0" relativeHeight="251659264" behindDoc="0" locked="0" layoutInCell="1" allowOverlap="1" wp14:anchorId="40D8A4B0" wp14:editId="5232BE6A">
                 <wp:simplePos x="0" y="0"/>
                 <wp:positionH relativeFrom="column">
                   <wp:posOffset>304800</wp:posOffset>
@@ -198,11 +214,11 @@
           </mc:Choice>
           <mc:Fallback>
             <w:pict>
-              <v:shapetype w14:anchorId="1D359742" id="_x0000_t202" coordsize="21600,21600" o:spt="202" path="m,l,21600r21600,l21600,xe">
+              <v:shapetype w14:anchorId="40D8A4B0" id="_x0000_t202" coordsize="21600,21600" o:spt="202" path="m,l,21600r21600,l21600,xe">
                 <v:stroke joinstyle="miter"/>
                 <v:path gradientshapeok="t" o:connecttype="rect"/>
               </v:shapetype>
-              <v:shape id="Text Box 2" o:spid="_x0000_s1026" type="#_x0000_t202" style="position:absolute;margin-left:24pt;margin-top:102.4pt;width:417.75pt;height:39.05pt;z-index:251659264;visibility:visible;mso-wrap-style:square;mso-width-percent:0;mso-height-percent:0;mso-wrap-distance-left:9pt;mso-wrap-distance-top:3.6pt;mso-wrap-distance-right:9pt;mso-wrap-distance-bottom:3.6pt;mso-position-horizontal:absolute;mso-position-horizontal-relative:text;mso-position-vertical:absolute;mso-position-vertical-relative:text;mso-width-percent:0;mso-height-percent:0;mso-width-relative:margin;mso-height-relative:margin;v-text-anchor:top" o:gfxdata="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">
+              <v:shape id="Text Box 2" o:spid="_x0000_s1026" type="#_x0000_t202" style="position:absolute;margin-left:24pt;margin-top:102.4pt;width:417.75pt;height:39.05pt;z-index:251659264;visibility:visible;mso-wrap-style:square;mso-width-percent:0;mso-height-percent:0;mso-wrap-distance-left:9pt;mso-wrap-distance-top:3.6pt;mso-wrap-distance-right:9pt;mso-wrap-distance-bottom:3.6pt;mso-position-horizontal:absolute;mso-position-horizontal-relative:text;mso-position-vertical:absolute;mso-position-vertical-relative:text;mso-width-percent:0;mso-height-percent:0;mso-width-relative:margin;mso-height-relative:margin;v-text-anchor:top" o:gfxdata="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">
                 <v:textbox>
                   <w:txbxContent>
                     <w:p>
@@ -230,35 +246,7 @@
         <w:rPr>
           <w:lang w:val="en"/>
         </w:rPr>
-        <w:t xml:space="preserve">If you look in this folder there will be a file called </w:t>
-      </w:r>
-      <w:proofErr w:type="spellStart"/>
-      <w:r>
-        <w:rPr>
-          <w:lang w:val="en"/>
-        </w:rPr>
-        <w:t>Locales.Xml</w:t>
-      </w:r>
-      <w:proofErr w:type="spellEnd"/>
-      <w:r>
-        <w:rPr>
-          <w:lang w:val="en"/>
-        </w:rPr>
-        <w:t xml:space="preserve"> and one or more sub-folders.  The </w:t>
-      </w:r>
-      <w:proofErr w:type="spellStart"/>
-      <w:r>
-        <w:rPr>
-          <w:lang w:val="en"/>
-        </w:rPr>
-        <w:t>Locales.Xml</w:t>
-      </w:r>
-      <w:proofErr w:type="spellEnd"/>
-      <w:r>
-        <w:rPr>
-          <w:lang w:val="en"/>
-        </w:rPr>
-        <w:t xml:space="preserve"> file contains the list of available languages and the time of their latest updates.    You </w:t>
+        <w:t xml:space="preserve">If you look in this folder there will be a file called Locales.Xml and one or more sub-folders.  The Locales.Xml file contains the list of available languages and the time of their latest updates.    You </w:t>
       </w:r>
       <w:r>
         <w:rPr>
@@ -296,21 +284,7 @@
         <w:rPr>
           <w:lang w:val="en"/>
         </w:rPr>
-        <w:t xml:space="preserve">The first step in adding a new language to Kodu is to add an entry to the </w:t>
-      </w:r>
-      <w:proofErr w:type="spellStart"/>
-      <w:r>
-        <w:rPr>
-          <w:lang w:val="en"/>
-        </w:rPr>
-        <w:t>Locales.Xml</w:t>
-      </w:r>
-      <w:proofErr w:type="spellEnd"/>
-      <w:r>
-        <w:rPr>
-          <w:lang w:val="en"/>
-        </w:rPr>
-        <w:t xml:space="preserve"> file for the language.  The editor Notepad that comes with Windows is a good choice for editing this file since it works well with all fonts.  Each entry contains four pieces of information:</w:t>
+        <w:t>The first step in adding a new language to Kodu is to add an entry to the Locales.Xml file for the language.  The editor Notepad that comes with Windows is a good choice for editing this file since it works well with all fonts.  Each entry contains four pieces of information:</w:t>
       </w:r>
     </w:p>
     <w:p>
@@ -378,19 +352,11 @@
           <w:lang w:val="en"/>
         </w:rPr>
       </w:pPr>
-      <w:proofErr w:type="spellStart"/>
-      <w:r>
-        <w:rPr>
-          <w:lang w:val="en"/>
-        </w:rPr>
-        <w:t>LastUpdated</w:t>
-      </w:r>
-      <w:proofErr w:type="spellEnd"/>
-      <w:r>
-        <w:rPr>
-          <w:lang w:val="en"/>
-        </w:rPr>
-        <w:t xml:space="preserve"> – This is the time and date this language was last updated.  When adding a new language the date isn’t important except it should be some time in the past.  </w:t>
+      <w:r>
+        <w:rPr>
+          <w:lang w:val="en"/>
+        </w:rPr>
+        <w:t xml:space="preserve">LastUpdated – This is the time and date this language was last updated.  When adding a new language the date isn’t important except it should be some time in the past.  </w:t>
       </w:r>
     </w:p>
     <w:p>
@@ -416,28 +382,7 @@
         <w:rPr>
           <w:lang w:val="en"/>
         </w:rPr>
-        <w:t xml:space="preserve">After changing </w:t>
-      </w:r>
-      <w:proofErr w:type="spellStart"/>
-      <w:r>
-        <w:rPr>
-          <w:lang w:val="en"/>
-        </w:rPr>
-        <w:t>Locales.Xml</w:t>
-      </w:r>
-      <w:proofErr w:type="spellEnd"/>
-      <w:r>
-        <w:rPr>
-          <w:lang w:val="en"/>
-        </w:rPr>
-        <w:t xml:space="preserve"> you then need to create a new folder and populate it with the English files.  One way to do this is to use Windows Explorer:  Go to the Localization folder, right-click on the EN </w:t>
-      </w:r>
-      <w:r>
-        <w:rPr>
-          <w:lang w:val="en"/>
-        </w:rPr>
-        <w:lastRenderedPageBreak/>
-        <w:t>folder</w:t>
+        <w:t>After changing Locales.Xml you then need to create a new folder and populate it with the English files.  One way to do this is to use Windows Explorer:  Go to the Localization folder, right-click on the EN folder</w:t>
       </w:r>
       <w:r>
         <w:rPr>
@@ -472,7 +417,7 @@
         <mc:AlternateContent>
           <mc:Choice Requires="wps">
             <w:drawing>
-              <wp:anchor distT="45720" distB="45720" distL="114300" distR="114300" simplePos="0" relativeHeight="251661312" behindDoc="0" locked="0" layoutInCell="1" allowOverlap="1" wp14:anchorId="70301AB3" wp14:editId="007D3832">
+              <wp:anchor distT="45720" distB="45720" distL="114300" distR="114300" simplePos="0" relativeHeight="251661312" behindDoc="0" locked="0" layoutInCell="1" allowOverlap="1" wp14:anchorId="7FBFD779" wp14:editId="7DBA3D88">
                 <wp:simplePos x="0" y="0"/>
                 <wp:positionH relativeFrom="column">
                   <wp:posOffset>161925</wp:posOffset>
@@ -559,7 +504,7 @@
           </mc:Choice>
           <mc:Fallback>
             <w:pict>
-              <v:shape w14:anchorId="70301AB3" id="_x0000_s1027" type="#_x0000_t202" style="position:absolute;margin-left:12.75pt;margin-top:132.35pt;width:441.75pt;height:171pt;z-index:251661312;visibility:visible;mso-wrap-style:square;mso-width-percent:0;mso-height-percent:0;mso-wrap-distance-left:9pt;mso-wrap-distance-top:3.6pt;mso-wrap-distance-right:9pt;mso-wrap-distance-bottom:3.6pt;mso-position-horizontal:absolute;mso-position-horizontal-relative:text;mso-position-vertical:absolute;mso-position-vertical-relative:text;mso-width-percent:0;mso-height-percent:0;mso-width-relative:margin;mso-height-relative:margin;v-text-anchor:top" o:gfxdata="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">
+              <v:shape w14:anchorId="7FBFD779" id="_x0000_s1027" type="#_x0000_t202" style="position:absolute;margin-left:12.75pt;margin-top:132.35pt;width:441.75pt;height:171pt;z-index:251661312;visibility:visible;mso-wrap-style:square;mso-width-percent:0;mso-height-percent:0;mso-wrap-distance-left:9pt;mso-wrap-distance-top:3.6pt;mso-wrap-distance-right:9pt;mso-wrap-distance-bottom:3.6pt;mso-position-horizontal:absolute;mso-position-horizontal-relative:text;mso-position-vertical:absolute;mso-position-vertical-relative:text;mso-width-percent:0;mso-height-percent:0;mso-width-relative:margin;mso-height-relative:margin;v-text-anchor:top" o:gfxdata="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">
                 <v:textbox>
                   <w:txbxContent>
                     <w:p>
@@ -599,21 +544,7 @@
         <w:rPr>
           <w:lang w:val="en"/>
         </w:rPr>
-        <w:t xml:space="preserve">At this point you should be able to run Kodu, go into the Options Menu and choose your new language.  Of course everything will still be in English.  To verify it’s working, close Kodu and edit the </w:t>
-      </w:r>
-      <w:proofErr w:type="spellStart"/>
-      <w:r>
-        <w:rPr>
-          <w:lang w:val="en"/>
-        </w:rPr>
-        <w:t>Strings.Xml</w:t>
-      </w:r>
-      <w:proofErr w:type="spellEnd"/>
-      <w:r>
-        <w:rPr>
-          <w:lang w:val="en"/>
-        </w:rPr>
-        <w:t xml:space="preserve"> file in your language’s folder.  In that file, scroll down to ~line 95 and you will find the strings associated with the Main Menu.  As a test, translate one or two of these strings, save the file, and then run Kodu.  You should see your translated strings on the Main Menu.  If all this works you are ready to start translating in earnest.  If you have any trouble with any of this please email me so we can figure out what the problem is.  My email is at the top of the document.</w:t>
+        <w:t>At this point you should be able to run Kodu, go into the Options Menu and choose your new language.  Of course everything will still be in English.  To verify it’s working, close Kodu and edit the Strings.Xml file in your language’s folder.  In that file, scroll down to ~line 95 and you will find the strings associated with the Main Menu.  As a test, translate one or two of these strings, save the file, and then run Kodu.  You should see your translated strings on the Main Menu.  If all this works you are ready to start translating in earnest.  If you have any trouble with any of this please email me so we can figure out what the problem is.  My email is at the top of the document.</w:t>
       </w:r>
     </w:p>
     <w:p>
@@ -639,77 +570,7 @@
         <w:rPr>
           <w:lang w:val="en"/>
         </w:rPr>
-        <w:t xml:space="preserve"> files to translate the most important ones are </w:t>
-      </w:r>
-      <w:proofErr w:type="spellStart"/>
-      <w:r>
-        <w:rPr>
-          <w:lang w:val="en"/>
-        </w:rPr>
-        <w:t>Strings.Xml</w:t>
-      </w:r>
-      <w:proofErr w:type="spellEnd"/>
-      <w:r>
-        <w:rPr>
-          <w:lang w:val="en"/>
-        </w:rPr>
-        <w:t xml:space="preserve"> and </w:t>
-      </w:r>
-      <w:proofErr w:type="spellStart"/>
-      <w:r>
-        <w:rPr>
-          <w:lang w:val="en"/>
-        </w:rPr>
-        <w:t>Cards.Xml</w:t>
-      </w:r>
-      <w:proofErr w:type="spellEnd"/>
-      <w:r>
-        <w:rPr>
-          <w:lang w:val="en"/>
-        </w:rPr>
-        <w:t xml:space="preserve"> so you may want to attack those first.  </w:t>
-      </w:r>
-      <w:proofErr w:type="spellStart"/>
-      <w:r>
-        <w:rPr>
-          <w:lang w:val="en"/>
-        </w:rPr>
-        <w:t>Strings.Xml</w:t>
-      </w:r>
-      <w:proofErr w:type="spellEnd"/>
-      <w:r>
-        <w:rPr>
-          <w:lang w:val="en"/>
-        </w:rPr>
-        <w:t xml:space="preserve"> contains the string used in the menus and dialogs.  </w:t>
-      </w:r>
-      <w:proofErr w:type="spellStart"/>
-      <w:r>
-        <w:rPr>
-          <w:lang w:val="en"/>
-        </w:rPr>
-        <w:t>Cards.Xml</w:t>
-      </w:r>
-      <w:proofErr w:type="spellEnd"/>
-      <w:r>
-        <w:rPr>
-          <w:lang w:val="en"/>
-        </w:rPr>
-        <w:t xml:space="preserve"> contains the names and descriptions of the programming tiles.  </w:t>
-      </w:r>
-      <w:proofErr w:type="spellStart"/>
-      <w:r>
-        <w:rPr>
-          <w:lang w:val="en"/>
-        </w:rPr>
-        <w:t>HelpOverlays.Xml</w:t>
-      </w:r>
-      <w:proofErr w:type="spellEnd"/>
-      <w:r>
-        <w:rPr>
-          <w:lang w:val="en"/>
-        </w:rPr>
-        <w:t xml:space="preserve"> is probably the next best candidate.  It contains the help text which is displayed in the upper left-hand corner of the screen.</w:t>
+        <w:t xml:space="preserve"> files to translate the most important ones are Strings.Xml and Cards.Xml so you may want to attack those first.  Strings.Xml contains the string used in the menus and dialogs.  Cards.Xml contains the names and descriptions of the programming tiles.  HelpOverlays.Xml is probably the next best candidate.  It contains the help text which is displayed in the upper left-hand corner of the screen.</w:t>
       </w:r>
     </w:p>
     <w:p>
@@ -729,21 +590,7 @@
         <w:rPr>
           <w:lang w:val="en"/>
         </w:rPr>
-        <w:t xml:space="preserve"> a text file detailing the missing or </w:t>
-      </w:r>
-      <w:proofErr w:type="spellStart"/>
-      <w:r>
-        <w:rPr>
-          <w:lang w:val="en"/>
-        </w:rPr>
-        <w:t>unlocalized</w:t>
-      </w:r>
-      <w:proofErr w:type="spellEnd"/>
-      <w:r>
-        <w:rPr>
-          <w:lang w:val="en"/>
-        </w:rPr>
-        <w:t xml:space="preserve"> strings.  </w:t>
+        <w:t xml:space="preserve"> a text file detailing the missing or unlocalized strings.  </w:t>
       </w:r>
       <w:r>
         <w:rPr>
@@ -755,41 +602,13 @@
         <w:rPr>
           <w:lang w:val="en"/>
         </w:rPr>
-        <w:t xml:space="preserve">file is written </w:t>
-      </w:r>
-      <w:proofErr w:type="gramStart"/>
-      <w:r>
-        <w:rPr>
-          <w:lang w:val="en"/>
-        </w:rPr>
-        <w:t xml:space="preserve">to </w:t>
-      </w:r>
-      <w:r>
-        <w:rPr>
-          <w:lang w:val="en"/>
-        </w:rPr>
-        <w:t xml:space="preserve"> My</w:t>
-      </w:r>
-      <w:proofErr w:type="gramEnd"/>
-      <w:r>
-        <w:rPr>
-          <w:lang w:val="en"/>
-        </w:rPr>
-        <w:t xml:space="preserve"> Documents\</w:t>
-      </w:r>
-      <w:proofErr w:type="spellStart"/>
-      <w:r>
-        <w:rPr>
-          <w:lang w:val="en"/>
-        </w:rPr>
-        <w:t>SavedGames</w:t>
-      </w:r>
-      <w:proofErr w:type="spellEnd"/>
-      <w:r>
-        <w:rPr>
-          <w:lang w:val="en"/>
-        </w:rPr>
-        <w:t xml:space="preserve">\Boku\Player1 </w:t>
+        <w:t xml:space="preserve">file is written to </w:t>
+      </w:r>
+      <w:r>
+        <w:rPr>
+          <w:lang w:val="en"/>
+        </w:rPr>
+        <w:t xml:space="preserve"> My Documents\SavedGames\Boku\Player1 </w:t>
       </w:r>
       <w:r>
         <w:rPr>
@@ -863,7 +682,6 @@
         <w:rPr>
           <w:lang w:val="en"/>
         </w:rPr>
-        <w:lastRenderedPageBreak/>
         <w:t xml:space="preserve">Below are examples of what needs to be translated for each file </w:t>
       </w:r>
       <w:r>
@@ -902,19 +720,11 @@
           <w:lang w:val="en"/>
         </w:rPr>
       </w:pPr>
-      <w:proofErr w:type="spellStart"/>
       <w:r>
         <w:rPr>
           <w:rStyle w:val="Heading2Char"/>
         </w:rPr>
-        <w:t>Cards.Xml</w:t>
-      </w:r>
-      <w:proofErr w:type="spellEnd"/>
-      <w:r>
-        <w:rPr>
-          <w:rStyle w:val="Heading2Char"/>
-        </w:rPr>
-        <w:t xml:space="preserve"> </w:t>
+        <w:t xml:space="preserve">Cards.Xml </w:t>
       </w:r>
       <w:r>
         <w:rPr>
@@ -1094,14 +904,12 @@
           <w:lang w:val="en"/>
         </w:rPr>
       </w:pPr>
-      <w:proofErr w:type="spellStart"/>
       <w:r>
         <w:rPr>
           <w:rStyle w:val="Heading2Char"/>
         </w:rPr>
         <w:t>Help.Xml</w:t>
       </w:r>
-      <w:proofErr w:type="spellEnd"/>
       <w:r>
         <w:rPr>
           <w:lang w:val="en"/>
@@ -1163,27 +971,7 @@
                 <w:sz w:val="18"/>
                 <w:szCs w:val="18"/>
               </w:rPr>
-              <w:t>&lt;</w:t>
-            </w:r>
-            <w:proofErr w:type="spellStart"/>
-            <w:r>
-              <w:rPr>
-                <w:rFonts w:ascii="Consolas" w:eastAsia="Times New Roman" w:hAnsi="Consolas" w:cs="Consolas"/>
-                <w:color w:val="000000"/>
-                <w:sz w:val="18"/>
-                <w:szCs w:val="18"/>
-              </w:rPr>
-              <w:t>programmingExamples</w:t>
-            </w:r>
-            <w:proofErr w:type="spellEnd"/>
-            <w:r>
-              <w:rPr>
-                <w:rFonts w:ascii="Consolas" w:eastAsia="Times New Roman" w:hAnsi="Consolas" w:cs="Consolas"/>
-                <w:color w:val="000000"/>
-                <w:sz w:val="18"/>
-                <w:szCs w:val="18"/>
-              </w:rPr>
-              <w:t>&gt;</w:t>
+              <w:t>&lt;programmingExamples&gt;</w:t>
             </w:r>
           </w:p>
           <w:p>
@@ -1211,27 +999,7 @@
                 <w:sz w:val="18"/>
                 <w:szCs w:val="18"/>
               </w:rPr>
-              <w:t>&lt;</w:t>
-            </w:r>
-            <w:proofErr w:type="spellStart"/>
-            <w:r>
-              <w:rPr>
-                <w:rFonts w:ascii="Consolas" w:eastAsia="Times New Roman" w:hAnsi="Consolas" w:cs="Consolas"/>
-                <w:color w:val="000000"/>
-                <w:sz w:val="18"/>
-                <w:szCs w:val="18"/>
-              </w:rPr>
-              <w:t>ExamplePage</w:t>
-            </w:r>
-            <w:proofErr w:type="spellEnd"/>
-            <w:r>
-              <w:rPr>
-                <w:rFonts w:ascii="Consolas" w:eastAsia="Times New Roman" w:hAnsi="Consolas" w:cs="Consolas"/>
-                <w:color w:val="000000"/>
-                <w:sz w:val="18"/>
-                <w:szCs w:val="18"/>
-              </w:rPr>
-              <w:t>&gt;</w:t>
+              <w:t>&lt;ExamplePage&gt;</w:t>
             </w:r>
           </w:p>
           <w:p>
@@ -1390,27 +1158,7 @@
                 <w:sz w:val="18"/>
                 <w:szCs w:val="18"/>
               </w:rPr>
-              <w:t>&lt;/</w:t>
-            </w:r>
-            <w:proofErr w:type="spellStart"/>
-            <w:r>
-              <w:rPr>
-                <w:rFonts w:ascii="Consolas" w:eastAsia="Times New Roman" w:hAnsi="Consolas" w:cs="Consolas"/>
-                <w:color w:val="000000"/>
-                <w:sz w:val="18"/>
-                <w:szCs w:val="18"/>
-              </w:rPr>
-              <w:t>ExamplePage</w:t>
-            </w:r>
-            <w:proofErr w:type="spellEnd"/>
-            <w:r>
-              <w:rPr>
-                <w:rFonts w:ascii="Consolas" w:eastAsia="Times New Roman" w:hAnsi="Consolas" w:cs="Consolas"/>
-                <w:color w:val="000000"/>
-                <w:sz w:val="18"/>
-                <w:szCs w:val="18"/>
-              </w:rPr>
-              <w:t>&gt;</w:t>
+              <w:t>&lt;/ExamplePage&gt;</w:t>
             </w:r>
           </w:p>
           <w:p>
@@ -1429,27 +1177,7 @@
                 <w:sz w:val="18"/>
                 <w:szCs w:val="18"/>
               </w:rPr>
-              <w:t>&lt;/</w:t>
-            </w:r>
-            <w:proofErr w:type="spellStart"/>
-            <w:r>
-              <w:rPr>
-                <w:rFonts w:ascii="Consolas" w:eastAsia="Times New Roman" w:hAnsi="Consolas" w:cs="Consolas"/>
-                <w:color w:val="000000"/>
-                <w:sz w:val="18"/>
-                <w:szCs w:val="18"/>
-              </w:rPr>
-              <w:t>programmingExamples</w:t>
-            </w:r>
-            <w:proofErr w:type="spellEnd"/>
-            <w:r>
-              <w:rPr>
-                <w:rFonts w:ascii="Consolas" w:eastAsia="Times New Roman" w:hAnsi="Consolas" w:cs="Consolas"/>
-                <w:color w:val="000000"/>
-                <w:sz w:val="18"/>
-                <w:szCs w:val="18"/>
-              </w:rPr>
-              <w:t>&gt;</w:t>
+              <w:t>&lt;/programmingExamples&gt;</w:t>
             </w:r>
           </w:p>
         </w:tc>
@@ -1469,14 +1197,12 @@
           <w:lang w:val="en"/>
         </w:rPr>
       </w:pPr>
-      <w:proofErr w:type="spellStart"/>
       <w:r>
         <w:rPr>
           <w:rStyle w:val="Heading2Char"/>
         </w:rPr>
         <w:t>HelpOverlays.Xml</w:t>
       </w:r>
-      <w:proofErr w:type="spellEnd"/>
       <w:r>
         <w:rPr>
           <w:lang w:val="en"/>
@@ -1502,8 +1228,6 @@
         </w:rPr>
         <w:t xml:space="preserve">  This particular file has a lot of duplicate entries so you can take advantage of search and replace.</w:t>
       </w:r>
-      <w:bookmarkStart w:id="0" w:name="_GoBack"/>
-      <w:bookmarkEnd w:id="0"/>
     </w:p>
     <w:tbl>
       <w:tblPr>
@@ -1587,27 +1311,7 @@
                 <w:sz w:val="18"/>
                 <w:szCs w:val="18"/>
               </w:rPr>
-              <w:t>&lt;id&gt;</w:t>
-            </w:r>
-            <w:proofErr w:type="spellStart"/>
-            <w:r>
-              <w:rPr>
-                <w:rFonts w:ascii="Consolas" w:eastAsia="Times New Roman" w:hAnsi="Consolas" w:cs="Consolas"/>
-                <w:color w:val="000000"/>
-                <w:sz w:val="18"/>
-                <w:szCs w:val="18"/>
-              </w:rPr>
-              <w:t>MiniHub</w:t>
-            </w:r>
-            <w:proofErr w:type="spellEnd"/>
-            <w:r>
-              <w:rPr>
-                <w:rFonts w:ascii="Consolas" w:eastAsia="Times New Roman" w:hAnsi="Consolas" w:cs="Consolas"/>
-                <w:color w:val="000000"/>
-                <w:sz w:val="18"/>
-                <w:szCs w:val="18"/>
-              </w:rPr>
-              <w:t>&lt;/id&gt;</w:t>
+              <w:t>&lt;id&gt;MiniHub&lt;/id&gt;</w:t>
             </w:r>
           </w:p>
           <w:p>
@@ -1748,27 +1452,7 @@
                 <w:sz w:val="18"/>
                 <w:szCs w:val="18"/>
               </w:rPr>
-              <w:t xml:space="preserve"> &amp;</w:t>
-            </w:r>
-            <w:proofErr w:type="spellStart"/>
-            <w:r>
-              <w:rPr>
-                <w:rFonts w:ascii="Consolas" w:eastAsia="Times New Roman" w:hAnsi="Consolas" w:cs="Consolas"/>
-                <w:color w:val="000000"/>
-                <w:sz w:val="18"/>
-                <w:szCs w:val="18"/>
-              </w:rPr>
-              <w:t>lt;start&amp;gt</w:t>
-            </w:r>
-            <w:proofErr w:type="spellEnd"/>
-            <w:r>
-              <w:rPr>
-                <w:rFonts w:ascii="Consolas" w:eastAsia="Times New Roman" w:hAnsi="Consolas" w:cs="Consolas"/>
-                <w:color w:val="000000"/>
-                <w:sz w:val="18"/>
-                <w:szCs w:val="18"/>
-              </w:rPr>
-              <w:t xml:space="preserve">; </w:t>
+              <w:t xml:space="preserve"> &amp;lt;start&amp;gt; </w:t>
             </w:r>
             <w:r>
               <w:rPr>
@@ -1815,27 +1499,7 @@
                 <w:sz w:val="18"/>
                 <w:szCs w:val="18"/>
               </w:rPr>
-              <w:t>&lt;</w:t>
-            </w:r>
-            <w:proofErr w:type="spellStart"/>
-            <w:r>
-              <w:rPr>
-                <w:rFonts w:ascii="Consolas" w:eastAsia="Times New Roman" w:hAnsi="Consolas" w:cs="Consolas"/>
-                <w:color w:val="000000"/>
-                <w:sz w:val="18"/>
-                <w:szCs w:val="18"/>
-              </w:rPr>
-              <w:t>keyMouse</w:t>
-            </w:r>
-            <w:proofErr w:type="spellEnd"/>
-            <w:r>
-              <w:rPr>
-                <w:rFonts w:ascii="Consolas" w:eastAsia="Times New Roman" w:hAnsi="Consolas" w:cs="Consolas"/>
-                <w:color w:val="000000"/>
-                <w:sz w:val="18"/>
-                <w:szCs w:val="18"/>
-              </w:rPr>
-              <w:t>&gt;</w:t>
+              <w:t>&lt;keyMouse&gt;</w:t>
             </w:r>
           </w:p>
           <w:p>
@@ -1901,27 +1565,7 @@
                 <w:sz w:val="18"/>
                 <w:szCs w:val="18"/>
               </w:rPr>
-              <w:t>&lt;/</w:t>
-            </w:r>
-            <w:proofErr w:type="spellStart"/>
-            <w:r>
-              <w:rPr>
-                <w:rFonts w:ascii="Consolas" w:eastAsia="Times New Roman" w:hAnsi="Consolas" w:cs="Consolas"/>
-                <w:color w:val="000000"/>
-                <w:sz w:val="18"/>
-                <w:szCs w:val="18"/>
-              </w:rPr>
-              <w:t>keyMouse</w:t>
-            </w:r>
-            <w:proofErr w:type="spellEnd"/>
-            <w:r>
-              <w:rPr>
-                <w:rFonts w:ascii="Consolas" w:eastAsia="Times New Roman" w:hAnsi="Consolas" w:cs="Consolas"/>
-                <w:color w:val="000000"/>
-                <w:sz w:val="18"/>
-                <w:szCs w:val="18"/>
-              </w:rPr>
-              <w:t>&gt;</w:t>
+              <w:t>&lt;/keyMouse&gt;</w:t>
             </w:r>
           </w:p>
           <w:p>
@@ -1949,27 +1593,7 @@
                 <w:sz w:val="18"/>
                 <w:szCs w:val="18"/>
               </w:rPr>
-              <w:t>&lt;</w:t>
-            </w:r>
-            <w:proofErr w:type="spellStart"/>
-            <w:r>
-              <w:rPr>
-                <w:rFonts w:ascii="Consolas" w:eastAsia="Times New Roman" w:hAnsi="Consolas" w:cs="Consolas"/>
-                <w:color w:val="000000"/>
-                <w:sz w:val="18"/>
-                <w:szCs w:val="18"/>
-              </w:rPr>
-              <w:t>keyMouseBottom</w:t>
-            </w:r>
-            <w:proofErr w:type="spellEnd"/>
-            <w:r>
-              <w:rPr>
-                <w:rFonts w:ascii="Consolas" w:eastAsia="Times New Roman" w:hAnsi="Consolas" w:cs="Consolas"/>
-                <w:color w:val="000000"/>
-                <w:sz w:val="18"/>
-                <w:szCs w:val="18"/>
-              </w:rPr>
-              <w:t>&gt;</w:t>
+              <w:t>&lt;keyMouseBottom&gt;</w:t>
             </w:r>
             <w:r>
               <w:rPr>
@@ -2007,27 +1631,7 @@
                 <w:sz w:val="18"/>
                 <w:szCs w:val="18"/>
               </w:rPr>
-              <w:t>&lt;/</w:t>
-            </w:r>
-            <w:proofErr w:type="spellStart"/>
-            <w:r>
-              <w:rPr>
-                <w:rFonts w:ascii="Consolas" w:eastAsia="Times New Roman" w:hAnsi="Consolas" w:cs="Consolas"/>
-                <w:color w:val="000000"/>
-                <w:sz w:val="18"/>
-                <w:szCs w:val="18"/>
-              </w:rPr>
-              <w:t>keyMouseBottom</w:t>
-            </w:r>
-            <w:proofErr w:type="spellEnd"/>
-            <w:r>
-              <w:rPr>
-                <w:rFonts w:ascii="Consolas" w:eastAsia="Times New Roman" w:hAnsi="Consolas" w:cs="Consolas"/>
-                <w:color w:val="000000"/>
-                <w:sz w:val="18"/>
-                <w:szCs w:val="18"/>
-              </w:rPr>
-              <w:t>&gt;</w:t>
+              <w:t>&lt;/keyMouseBottom&gt;</w:t>
             </w:r>
           </w:p>
           <w:p>
@@ -2065,14 +1669,12 @@
           <w:color w:val="FF0000"/>
         </w:rPr>
       </w:pPr>
-      <w:proofErr w:type="spellStart"/>
       <w:r>
         <w:rPr>
           <w:rStyle w:val="Heading2Char"/>
         </w:rPr>
         <w:t>Strings.Xml</w:t>
       </w:r>
-      <w:proofErr w:type="spellEnd"/>
       <w:r>
         <w:rPr>
           <w:lang w:val="en"/>
@@ -2097,23 +1699,7 @@
           <w:color w:val="FF0000"/>
           <w:lang w:val="en"/>
         </w:rPr>
-        <w:t xml:space="preserve"> section marked </w:t>
-      </w:r>
-      <w:proofErr w:type="spellStart"/>
-      <w:r>
-        <w:rPr>
-          <w:color w:val="FF0000"/>
-          <w:lang w:val="en"/>
-        </w:rPr>
-        <w:t>buttonAliasStrings</w:t>
-      </w:r>
-      <w:proofErr w:type="spellEnd"/>
-      <w:r>
-        <w:rPr>
-          <w:color w:val="FF0000"/>
-          <w:lang w:val="en"/>
-        </w:rPr>
-        <w:t xml:space="preserve"> should not be translated.</w:t>
+        <w:t xml:space="preserve"> section marked buttonAliasStrings should not be translated.</w:t>
       </w:r>
       <w:r>
         <w:rPr>
@@ -2180,27 +1766,7 @@
                 <w:sz w:val="18"/>
                 <w:szCs w:val="18"/>
               </w:rPr>
-              <w:t>&lt;</w:t>
-            </w:r>
-            <w:proofErr w:type="spellStart"/>
-            <w:r>
-              <w:rPr>
-                <w:rFonts w:ascii="Consolas" w:eastAsia="Times New Roman" w:hAnsi="Consolas" w:cs="Consolas"/>
-                <w:color w:val="000000"/>
-                <w:sz w:val="18"/>
-                <w:szCs w:val="18"/>
-              </w:rPr>
-              <w:t>actorNames</w:t>
-            </w:r>
-            <w:proofErr w:type="spellEnd"/>
-            <w:r>
-              <w:rPr>
-                <w:rFonts w:ascii="Consolas" w:eastAsia="Times New Roman" w:hAnsi="Consolas" w:cs="Consolas"/>
-                <w:color w:val="000000"/>
-                <w:sz w:val="18"/>
-                <w:szCs w:val="18"/>
-              </w:rPr>
-              <w:t>&gt;</w:t>
+              <w:t>&lt;actorNames&gt;</w:t>
             </w:r>
           </w:p>
           <w:p>
@@ -2228,27 +1794,7 @@
                 <w:sz w:val="18"/>
                 <w:szCs w:val="18"/>
               </w:rPr>
-              <w:t>&lt;</w:t>
-            </w:r>
-            <w:proofErr w:type="spellStart"/>
-            <w:r>
-              <w:rPr>
-                <w:rFonts w:ascii="Consolas" w:eastAsia="Times New Roman" w:hAnsi="Consolas" w:cs="Consolas"/>
-                <w:color w:val="000000"/>
-                <w:sz w:val="18"/>
-                <w:szCs w:val="18"/>
-              </w:rPr>
-              <w:t>pushPad</w:t>
-            </w:r>
-            <w:proofErr w:type="spellEnd"/>
-            <w:r>
-              <w:rPr>
-                <w:rFonts w:ascii="Consolas" w:eastAsia="Times New Roman" w:hAnsi="Consolas" w:cs="Consolas"/>
-                <w:color w:val="000000"/>
-                <w:sz w:val="18"/>
-                <w:szCs w:val="18"/>
-              </w:rPr>
-              <w:t>&gt;</w:t>
+              <w:t>&lt;pushPad&gt;</w:t>
             </w:r>
             <w:r>
               <w:rPr>
@@ -2267,27 +1813,7 @@
                 <w:sz w:val="18"/>
                 <w:szCs w:val="18"/>
               </w:rPr>
-              <w:t>&lt;/</w:t>
-            </w:r>
-            <w:proofErr w:type="spellStart"/>
-            <w:r>
-              <w:rPr>
-                <w:rFonts w:ascii="Consolas" w:eastAsia="Times New Roman" w:hAnsi="Consolas" w:cs="Consolas"/>
-                <w:color w:val="000000"/>
-                <w:sz w:val="18"/>
-                <w:szCs w:val="18"/>
-              </w:rPr>
-              <w:t>pushPad</w:t>
-            </w:r>
-            <w:proofErr w:type="spellEnd"/>
-            <w:r>
-              <w:rPr>
-                <w:rFonts w:ascii="Consolas" w:eastAsia="Times New Roman" w:hAnsi="Consolas" w:cs="Consolas"/>
-                <w:color w:val="000000"/>
-                <w:sz w:val="18"/>
-                <w:szCs w:val="18"/>
-              </w:rPr>
-              <w:t>&gt;</w:t>
+              <w:t>&lt;/pushPad&gt;</w:t>
             </w:r>
           </w:p>
           <w:p>
@@ -2306,27 +1832,7 @@
                 <w:sz w:val="18"/>
                 <w:szCs w:val="18"/>
               </w:rPr>
-              <w:t>&lt;/</w:t>
-            </w:r>
-            <w:proofErr w:type="spellStart"/>
-            <w:r>
-              <w:rPr>
-                <w:rFonts w:ascii="Consolas" w:eastAsia="Times New Roman" w:hAnsi="Consolas" w:cs="Consolas"/>
-                <w:color w:val="000000"/>
-                <w:sz w:val="18"/>
-                <w:szCs w:val="18"/>
-              </w:rPr>
-              <w:t>actorNames</w:t>
-            </w:r>
-            <w:proofErr w:type="spellEnd"/>
-            <w:r>
-              <w:rPr>
-                <w:rFonts w:ascii="Consolas" w:eastAsia="Times New Roman" w:hAnsi="Consolas" w:cs="Consolas"/>
-                <w:color w:val="000000"/>
-                <w:sz w:val="18"/>
-                <w:szCs w:val="18"/>
-              </w:rPr>
-              <w:t>&gt;</w:t>
+              <w:t>&lt;/actorNames&gt;</w:t>
             </w:r>
           </w:p>
         </w:tc>
@@ -2346,7 +1852,6 @@
           <w:lang w:val="en"/>
         </w:rPr>
       </w:pPr>
-      <w:proofErr w:type="spellStart"/>
       <w:r>
         <w:rPr>
           <w:rStyle w:val="Heading2Char"/>
@@ -2363,14 +1868,7 @@
         <w:rPr>
           <w:rStyle w:val="Heading2Char"/>
         </w:rPr>
-        <w:t>.Xml</w:t>
-      </w:r>
-      <w:proofErr w:type="spellEnd"/>
-      <w:r>
-        <w:rPr>
-          <w:rStyle w:val="Heading2Char"/>
-        </w:rPr>
-        <w:t xml:space="preserve"> </w:t>
+        <w:t xml:space="preserve">.Xml </w:t>
       </w:r>
       <w:r>
         <w:rPr>
@@ -2394,49 +1892,7 @@
         <w:rPr>
           <w:lang w:val="en"/>
         </w:rPr>
-        <w:t xml:space="preserve">text associated with the tutorial system.  Only the entries marked </w:t>
-      </w:r>
-      <w:proofErr w:type="spellStart"/>
-      <w:r>
-        <w:rPr>
-          <w:lang w:val="en"/>
-        </w:rPr>
-        <w:t>gamepadText</w:t>
-      </w:r>
-      <w:proofErr w:type="spellEnd"/>
-      <w:r>
-        <w:rPr>
-          <w:lang w:val="en"/>
-        </w:rPr>
-        <w:t xml:space="preserve"> or </w:t>
-      </w:r>
-      <w:proofErr w:type="spellStart"/>
-      <w:r>
-        <w:rPr>
-          <w:lang w:val="en"/>
-        </w:rPr>
-        <w:t>mouseText</w:t>
-      </w:r>
-      <w:proofErr w:type="spellEnd"/>
-      <w:r>
-        <w:rPr>
-          <w:lang w:val="en"/>
-        </w:rPr>
-        <w:t xml:space="preserve"> should be changed.  (The </w:t>
-      </w:r>
-      <w:proofErr w:type="spellStart"/>
-      <w:r>
-        <w:rPr>
-          <w:lang w:val="en"/>
-        </w:rPr>
-        <w:t>touchText</w:t>
-      </w:r>
-      <w:proofErr w:type="spellEnd"/>
-      <w:r>
-        <w:rPr>
-          <w:lang w:val="en"/>
-        </w:rPr>
-        <w:t xml:space="preserve"> entries are not functional on older systems so it makes no sense to translate them).</w:t>
+        <w:t>text associated with the tutorial system.  Only the entries marked gamepadText or mouseText should be changed.  (The touchText entries are not functional on older systems so it makes no sense to translate them).</w:t>
       </w:r>
     </w:p>
     <w:tbl>
@@ -2523,27 +1979,7 @@
                 <w:sz w:val="18"/>
                 <w:szCs w:val="18"/>
               </w:rPr>
-              <w:t>&lt;</w:t>
-            </w:r>
-            <w:proofErr w:type="spellStart"/>
-            <w:r>
-              <w:rPr>
-                <w:rFonts w:ascii="Consolas" w:eastAsia="Times New Roman" w:hAnsi="Consolas" w:cs="Consolas"/>
-                <w:color w:val="000000"/>
-                <w:sz w:val="18"/>
-                <w:szCs w:val="18"/>
-              </w:rPr>
-              <w:t>curModes</w:t>
-            </w:r>
-            <w:proofErr w:type="spellEnd"/>
-            <w:r>
-              <w:rPr>
-                <w:rFonts w:ascii="Consolas" w:eastAsia="Times New Roman" w:hAnsi="Consolas" w:cs="Consolas"/>
-                <w:color w:val="000000"/>
-                <w:sz w:val="18"/>
-                <w:szCs w:val="18"/>
-              </w:rPr>
-              <w:t>&gt;</w:t>
+              <w:t>&lt;curModes&gt;</w:t>
             </w:r>
           </w:p>
           <w:p>
@@ -2583,147 +2019,47 @@
                 <w:sz w:val="18"/>
                 <w:szCs w:val="18"/>
               </w:rPr>
-              <w:t xml:space="preserve">    &lt;/</w:t>
-            </w:r>
-            <w:proofErr w:type="spellStart"/>
-            <w:r>
-              <w:rPr>
-                <w:rFonts w:ascii="Consolas" w:eastAsia="Times New Roman" w:hAnsi="Consolas" w:cs="Consolas"/>
-                <w:color w:val="000000"/>
-                <w:sz w:val="18"/>
-                <w:szCs w:val="18"/>
-              </w:rPr>
-              <w:t>curModes</w:t>
-            </w:r>
-            <w:proofErr w:type="spellEnd"/>
-            <w:r>
-              <w:rPr>
-                <w:rFonts w:ascii="Consolas" w:eastAsia="Times New Roman" w:hAnsi="Consolas" w:cs="Consolas"/>
-                <w:color w:val="000000"/>
-                <w:sz w:val="18"/>
-                <w:szCs w:val="18"/>
-              </w:rPr>
-              <w:t>&gt;</w:t>
-            </w:r>
-          </w:p>
-          <w:p>
-            <w:pPr>
-              <w:spacing w:after="0" w:line="240" w:lineRule="auto"/>
-              <w:rPr>
-                <w:rFonts w:ascii="Consolas" w:eastAsia="Times New Roman" w:hAnsi="Consolas" w:cs="Consolas"/>
-                <w:color w:val="000000"/>
-                <w:sz w:val="18"/>
-                <w:szCs w:val="18"/>
-              </w:rPr>
-            </w:pPr>
-            <w:r>
-              <w:rPr>
-                <w:rFonts w:ascii="Consolas" w:eastAsia="Times New Roman" w:hAnsi="Consolas" w:cs="Consolas"/>
-                <w:color w:val="000000"/>
-                <w:sz w:val="18"/>
-                <w:szCs w:val="18"/>
-              </w:rPr>
-              <w:t xml:space="preserve">    &lt;</w:t>
-            </w:r>
-            <w:proofErr w:type="spellStart"/>
-            <w:r>
-              <w:rPr>
-                <w:rFonts w:ascii="Consolas" w:eastAsia="Times New Roman" w:hAnsi="Consolas" w:cs="Consolas"/>
-                <w:color w:val="000000"/>
-                <w:sz w:val="18"/>
-                <w:szCs w:val="18"/>
-              </w:rPr>
-              <w:t>targetMode</w:t>
-            </w:r>
-            <w:proofErr w:type="spellEnd"/>
-            <w:r>
-              <w:rPr>
-                <w:rFonts w:ascii="Consolas" w:eastAsia="Times New Roman" w:hAnsi="Consolas" w:cs="Consolas"/>
-                <w:color w:val="000000"/>
-                <w:sz w:val="18"/>
-                <w:szCs w:val="18"/>
-              </w:rPr>
-              <w:t>&gt;</w:t>
-            </w:r>
-            <w:proofErr w:type="spellStart"/>
-            <w:r>
-              <w:rPr>
-                <w:rFonts w:ascii="Consolas" w:eastAsia="Times New Roman" w:hAnsi="Consolas" w:cs="Consolas"/>
-                <w:color w:val="000000"/>
-                <w:sz w:val="18"/>
-                <w:szCs w:val="18"/>
-              </w:rPr>
-              <w:t>MouseCameraMove</w:t>
-            </w:r>
-            <w:proofErr w:type="spellEnd"/>
-            <w:r>
-              <w:rPr>
-                <w:rFonts w:ascii="Consolas" w:eastAsia="Times New Roman" w:hAnsi="Consolas" w:cs="Consolas"/>
-                <w:color w:val="000000"/>
-                <w:sz w:val="18"/>
-                <w:szCs w:val="18"/>
-              </w:rPr>
-              <w:t>&lt;/</w:t>
-            </w:r>
-            <w:proofErr w:type="spellStart"/>
-            <w:r>
-              <w:rPr>
-                <w:rFonts w:ascii="Consolas" w:eastAsia="Times New Roman" w:hAnsi="Consolas" w:cs="Consolas"/>
-                <w:color w:val="000000"/>
-                <w:sz w:val="18"/>
-                <w:szCs w:val="18"/>
-              </w:rPr>
-              <w:t>targetMode</w:t>
-            </w:r>
-            <w:proofErr w:type="spellEnd"/>
-            <w:r>
-              <w:rPr>
-                <w:rFonts w:ascii="Consolas" w:eastAsia="Times New Roman" w:hAnsi="Consolas" w:cs="Consolas"/>
-                <w:color w:val="000000"/>
-                <w:sz w:val="18"/>
-                <w:szCs w:val="18"/>
-              </w:rPr>
-              <w:t>&gt;</w:t>
-            </w:r>
-          </w:p>
-          <w:p>
-            <w:pPr>
-              <w:spacing w:after="0" w:line="240" w:lineRule="auto"/>
-              <w:rPr>
-                <w:rFonts w:ascii="Consolas" w:eastAsia="Times New Roman" w:hAnsi="Consolas" w:cs="Consolas"/>
-                <w:color w:val="000000"/>
-                <w:sz w:val="18"/>
-                <w:szCs w:val="18"/>
-              </w:rPr>
-            </w:pPr>
-            <w:r>
-              <w:rPr>
-                <w:rFonts w:ascii="Consolas" w:eastAsia="Times New Roman" w:hAnsi="Consolas" w:cs="Consolas"/>
-                <w:color w:val="000000"/>
-                <w:sz w:val="18"/>
-                <w:szCs w:val="18"/>
-              </w:rPr>
-              <w:t xml:space="preserve">    &lt;</w:t>
-            </w:r>
-            <w:proofErr w:type="spellStart"/>
-            <w:r>
-              <w:rPr>
-                <w:rFonts w:ascii="Consolas" w:eastAsia="Times New Roman" w:hAnsi="Consolas" w:cs="Consolas"/>
-                <w:color w:val="000000"/>
-                <w:sz w:val="18"/>
-                <w:szCs w:val="18"/>
-              </w:rPr>
-              <w:t>gamepadText</w:t>
-            </w:r>
-            <w:proofErr w:type="spellEnd"/>
-            <w:r>
-              <w:rPr>
-                <w:rFonts w:ascii="Consolas" w:eastAsia="Times New Roman" w:hAnsi="Consolas" w:cs="Consolas"/>
-                <w:color w:val="000000"/>
-                <w:sz w:val="18"/>
-                <w:szCs w:val="18"/>
-              </w:rPr>
-              <w:t>&gt;</w:t>
+              <w:t xml:space="preserve">    &lt;/curModes&gt;</w:t>
+            </w:r>
+          </w:p>
+          <w:p>
+            <w:pPr>
+              <w:spacing w:after="0" w:line="240" w:lineRule="auto"/>
+              <w:rPr>
+                <w:rFonts w:ascii="Consolas" w:eastAsia="Times New Roman" w:hAnsi="Consolas" w:cs="Consolas"/>
+                <w:color w:val="000000"/>
+                <w:sz w:val="18"/>
+                <w:szCs w:val="18"/>
+              </w:rPr>
+            </w:pPr>
+            <w:r>
+              <w:rPr>
+                <w:rFonts w:ascii="Consolas" w:eastAsia="Times New Roman" w:hAnsi="Consolas" w:cs="Consolas"/>
+                <w:color w:val="000000"/>
+                <w:sz w:val="18"/>
+                <w:szCs w:val="18"/>
+              </w:rPr>
+              <w:t xml:space="preserve">    &lt;targetMode&gt;MouseCameraMove&lt;/targetMode&gt;</w:t>
+            </w:r>
+          </w:p>
+          <w:p>
+            <w:pPr>
+              <w:spacing w:after="0" w:line="240" w:lineRule="auto"/>
+              <w:rPr>
+                <w:rFonts w:ascii="Consolas" w:eastAsia="Times New Roman" w:hAnsi="Consolas" w:cs="Consolas"/>
+                <w:color w:val="000000"/>
+                <w:sz w:val="18"/>
+                <w:szCs w:val="18"/>
+              </w:rPr>
+            </w:pPr>
+            <w:r>
+              <w:rPr>
+                <w:rFonts w:ascii="Consolas" w:eastAsia="Times New Roman" w:hAnsi="Consolas" w:cs="Consolas"/>
+                <w:color w:val="000000"/>
+                <w:sz w:val="18"/>
+                <w:szCs w:val="18"/>
+              </w:rPr>
+              <w:t xml:space="preserve">    &lt;gamepadText&gt;</w:t>
             </w:r>
             <w:r>
               <w:rPr>
@@ -2733,10 +2069,37 @@
                 <w:szCs w:val="18"/>
                 <w:u w:val="single"/>
               </w:rPr>
-              <w:t>Press &amp;</w:t>
-            </w:r>
-            <w:proofErr w:type="spellStart"/>
-            <w:proofErr w:type="gramStart"/>
+              <w:t>Press &amp;lt;back&amp;gt; to go to Edit mode.</w:t>
+            </w:r>
+            <w:r>
+              <w:rPr>
+                <w:rFonts w:ascii="Consolas" w:eastAsia="Times New Roman" w:hAnsi="Consolas" w:cs="Consolas"/>
+                <w:color w:val="000000"/>
+                <w:sz w:val="18"/>
+                <w:szCs w:val="18"/>
+              </w:rPr>
+              <w:t>&lt;/gamepadText&gt;</w:t>
+            </w:r>
+          </w:p>
+          <w:p>
+            <w:pPr>
+              <w:spacing w:after="0" w:line="240" w:lineRule="auto"/>
+              <w:rPr>
+                <w:rFonts w:ascii="Consolas" w:eastAsia="Times New Roman" w:hAnsi="Consolas" w:cs="Consolas"/>
+                <w:color w:val="000000"/>
+                <w:sz w:val="18"/>
+                <w:szCs w:val="18"/>
+              </w:rPr>
+            </w:pPr>
+            <w:r>
+              <w:rPr>
+                <w:rFonts w:ascii="Consolas" w:eastAsia="Times New Roman" w:hAnsi="Consolas" w:cs="Consolas"/>
+                <w:color w:val="000000"/>
+                <w:sz w:val="18"/>
+                <w:szCs w:val="18"/>
+              </w:rPr>
+              <w:t xml:space="preserve">    &lt;mouseText&gt;</w:t>
+            </w:r>
             <w:r>
               <w:rPr>
                 <w:rFonts w:ascii="Consolas" w:eastAsia="Times New Roman" w:hAnsi="Consolas" w:cs="Consolas"/>
@@ -2745,9 +2108,37 @@
                 <w:szCs w:val="18"/>
                 <w:u w:val="single"/>
               </w:rPr>
-              <w:t>lt;back</w:t>
-            </w:r>
-            <w:proofErr w:type="gramEnd"/>
+              <w:t>Press [esc] to go to Edit mode.</w:t>
+            </w:r>
+            <w:r>
+              <w:rPr>
+                <w:rFonts w:ascii="Consolas" w:eastAsia="Times New Roman" w:hAnsi="Consolas" w:cs="Consolas"/>
+                <w:color w:val="000000"/>
+                <w:sz w:val="18"/>
+                <w:szCs w:val="18"/>
+              </w:rPr>
+              <w:t>&lt;/mouseText&gt;</w:t>
+            </w:r>
+          </w:p>
+          <w:p>
+            <w:pPr>
+              <w:spacing w:after="0" w:line="240" w:lineRule="auto"/>
+              <w:rPr>
+                <w:rFonts w:ascii="Consolas" w:eastAsia="Times New Roman" w:hAnsi="Consolas" w:cs="Consolas"/>
+                <w:color w:val="000000"/>
+                <w:sz w:val="18"/>
+                <w:szCs w:val="18"/>
+              </w:rPr>
+            </w:pPr>
+            <w:r>
+              <w:rPr>
+                <w:rFonts w:ascii="Consolas" w:eastAsia="Times New Roman" w:hAnsi="Consolas" w:cs="Consolas"/>
+                <w:color w:val="000000"/>
+                <w:sz w:val="18"/>
+                <w:szCs w:val="18"/>
+              </w:rPr>
+              <w:t xml:space="preserve">    &lt;touchText&gt;</w:t>
+            </w:r>
             <w:r>
               <w:rPr>
                 <w:rFonts w:ascii="Consolas" w:eastAsia="Times New Roman" w:hAnsi="Consolas" w:cs="Consolas"/>
@@ -2756,247 +2147,16 @@
                 <w:szCs w:val="18"/>
                 <w:u w:val="single"/>
               </w:rPr>
-              <w:t>&amp;gt</w:t>
-            </w:r>
-            <w:proofErr w:type="spellEnd"/>
-            <w:r>
-              <w:rPr>
-                <w:rFonts w:ascii="Consolas" w:eastAsia="Times New Roman" w:hAnsi="Consolas" w:cs="Consolas"/>
-                <w:color w:val="000000"/>
-                <w:sz w:val="18"/>
-                <w:szCs w:val="18"/>
-                <w:u w:val="single"/>
-              </w:rPr>
-              <w:t>; to go to Edit mode.</w:t>
-            </w:r>
-            <w:r>
-              <w:rPr>
-                <w:rFonts w:ascii="Consolas" w:eastAsia="Times New Roman" w:hAnsi="Consolas" w:cs="Consolas"/>
-                <w:color w:val="000000"/>
-                <w:sz w:val="18"/>
-                <w:szCs w:val="18"/>
-              </w:rPr>
-              <w:t>&lt;/</w:t>
-            </w:r>
-            <w:proofErr w:type="spellStart"/>
-            <w:r>
-              <w:rPr>
-                <w:rFonts w:ascii="Consolas" w:eastAsia="Times New Roman" w:hAnsi="Consolas" w:cs="Consolas"/>
-                <w:color w:val="000000"/>
-                <w:sz w:val="18"/>
-                <w:szCs w:val="18"/>
-              </w:rPr>
-              <w:t>gamepadText</w:t>
-            </w:r>
-            <w:proofErr w:type="spellEnd"/>
-            <w:r>
-              <w:rPr>
-                <w:rFonts w:ascii="Consolas" w:eastAsia="Times New Roman" w:hAnsi="Consolas" w:cs="Consolas"/>
-                <w:color w:val="000000"/>
-                <w:sz w:val="18"/>
-                <w:szCs w:val="18"/>
-              </w:rPr>
-              <w:t>&gt;</w:t>
-            </w:r>
-          </w:p>
-          <w:p>
-            <w:pPr>
-              <w:spacing w:after="0" w:line="240" w:lineRule="auto"/>
-              <w:rPr>
-                <w:rFonts w:ascii="Consolas" w:eastAsia="Times New Roman" w:hAnsi="Consolas" w:cs="Consolas"/>
-                <w:color w:val="000000"/>
-                <w:sz w:val="18"/>
-                <w:szCs w:val="18"/>
-              </w:rPr>
-            </w:pPr>
-            <w:r>
-              <w:rPr>
-                <w:rFonts w:ascii="Consolas" w:eastAsia="Times New Roman" w:hAnsi="Consolas" w:cs="Consolas"/>
-                <w:color w:val="000000"/>
-                <w:sz w:val="18"/>
-                <w:szCs w:val="18"/>
-              </w:rPr>
-              <w:t xml:space="preserve">    &lt;</w:t>
-            </w:r>
-            <w:proofErr w:type="spellStart"/>
-            <w:r>
-              <w:rPr>
-                <w:rFonts w:ascii="Consolas" w:eastAsia="Times New Roman" w:hAnsi="Consolas" w:cs="Consolas"/>
-                <w:color w:val="000000"/>
-                <w:sz w:val="18"/>
-                <w:szCs w:val="18"/>
-              </w:rPr>
-              <w:t>mouseText</w:t>
-            </w:r>
-            <w:proofErr w:type="spellEnd"/>
-            <w:r>
-              <w:rPr>
-                <w:rFonts w:ascii="Consolas" w:eastAsia="Times New Roman" w:hAnsi="Consolas" w:cs="Consolas"/>
-                <w:color w:val="000000"/>
-                <w:sz w:val="18"/>
-                <w:szCs w:val="18"/>
-              </w:rPr>
-              <w:t>&gt;</w:t>
-            </w:r>
-            <w:r>
-              <w:rPr>
-                <w:rFonts w:ascii="Consolas" w:eastAsia="Times New Roman" w:hAnsi="Consolas" w:cs="Consolas"/>
-                <w:color w:val="000000"/>
-                <w:sz w:val="18"/>
-                <w:szCs w:val="18"/>
-                <w:u w:val="single"/>
-              </w:rPr>
-              <w:t xml:space="preserve">Press [esc] to go to Edit </w:t>
-            </w:r>
-            <w:proofErr w:type="gramStart"/>
-            <w:r>
-              <w:rPr>
-                <w:rFonts w:ascii="Consolas" w:eastAsia="Times New Roman" w:hAnsi="Consolas" w:cs="Consolas"/>
-                <w:color w:val="000000"/>
-                <w:sz w:val="18"/>
-                <w:szCs w:val="18"/>
-                <w:u w:val="single"/>
-              </w:rPr>
-              <w:t>mode.</w:t>
-            </w:r>
-            <w:r>
-              <w:rPr>
-                <w:rFonts w:ascii="Consolas" w:eastAsia="Times New Roman" w:hAnsi="Consolas" w:cs="Consolas"/>
-                <w:color w:val="000000"/>
-                <w:sz w:val="18"/>
-                <w:szCs w:val="18"/>
-              </w:rPr>
-              <w:t>&lt;</w:t>
-            </w:r>
-            <w:proofErr w:type="gramEnd"/>
-            <w:r>
-              <w:rPr>
-                <w:rFonts w:ascii="Consolas" w:eastAsia="Times New Roman" w:hAnsi="Consolas" w:cs="Consolas"/>
-                <w:color w:val="000000"/>
-                <w:sz w:val="18"/>
-                <w:szCs w:val="18"/>
-              </w:rPr>
-              <w:t>/</w:t>
-            </w:r>
-            <w:proofErr w:type="spellStart"/>
-            <w:r>
-              <w:rPr>
-                <w:rFonts w:ascii="Consolas" w:eastAsia="Times New Roman" w:hAnsi="Consolas" w:cs="Consolas"/>
-                <w:color w:val="000000"/>
-                <w:sz w:val="18"/>
-                <w:szCs w:val="18"/>
-              </w:rPr>
-              <w:t>mouseText</w:t>
-            </w:r>
-            <w:proofErr w:type="spellEnd"/>
-            <w:r>
-              <w:rPr>
-                <w:rFonts w:ascii="Consolas" w:eastAsia="Times New Roman" w:hAnsi="Consolas" w:cs="Consolas"/>
-                <w:color w:val="000000"/>
-                <w:sz w:val="18"/>
-                <w:szCs w:val="18"/>
-              </w:rPr>
-              <w:t>&gt;</w:t>
-            </w:r>
-          </w:p>
-          <w:p>
-            <w:pPr>
-              <w:spacing w:after="0" w:line="240" w:lineRule="auto"/>
-              <w:rPr>
-                <w:rFonts w:ascii="Consolas" w:eastAsia="Times New Roman" w:hAnsi="Consolas" w:cs="Consolas"/>
-                <w:color w:val="000000"/>
-                <w:sz w:val="18"/>
-                <w:szCs w:val="18"/>
-              </w:rPr>
-            </w:pPr>
-            <w:r>
-              <w:rPr>
-                <w:rFonts w:ascii="Consolas" w:eastAsia="Times New Roman" w:hAnsi="Consolas" w:cs="Consolas"/>
-                <w:color w:val="000000"/>
-                <w:sz w:val="18"/>
-                <w:szCs w:val="18"/>
-              </w:rPr>
-              <w:t xml:space="preserve">    &lt;</w:t>
-            </w:r>
-            <w:proofErr w:type="spellStart"/>
-            <w:r>
-              <w:rPr>
-                <w:rFonts w:ascii="Consolas" w:eastAsia="Times New Roman" w:hAnsi="Consolas" w:cs="Consolas"/>
-                <w:color w:val="000000"/>
-                <w:sz w:val="18"/>
-                <w:szCs w:val="18"/>
-              </w:rPr>
-              <w:t>touchText</w:t>
-            </w:r>
-            <w:proofErr w:type="spellEnd"/>
-            <w:r>
-              <w:rPr>
-                <w:rFonts w:ascii="Consolas" w:eastAsia="Times New Roman" w:hAnsi="Consolas" w:cs="Consolas"/>
-                <w:color w:val="000000"/>
-                <w:sz w:val="18"/>
-                <w:szCs w:val="18"/>
-              </w:rPr>
-              <w:t>&gt;</w:t>
-            </w:r>
-            <w:r>
-              <w:rPr>
-                <w:rFonts w:ascii="Consolas" w:eastAsia="Times New Roman" w:hAnsi="Consolas" w:cs="Consolas"/>
-                <w:color w:val="000000"/>
-                <w:sz w:val="18"/>
-                <w:szCs w:val="18"/>
-                <w:u w:val="single"/>
-              </w:rPr>
-              <w:t xml:space="preserve">Tap [here] to go to Edit </w:t>
-            </w:r>
-            <w:proofErr w:type="gramStart"/>
-            <w:r>
-              <w:rPr>
-                <w:rFonts w:ascii="Consolas" w:eastAsia="Times New Roman" w:hAnsi="Consolas" w:cs="Consolas"/>
-                <w:color w:val="000000"/>
-                <w:sz w:val="18"/>
-                <w:szCs w:val="18"/>
-                <w:u w:val="single"/>
-              </w:rPr>
-              <w:t>mode.</w:t>
-            </w:r>
-            <w:r>
-              <w:rPr>
-                <w:rFonts w:ascii="Consolas" w:eastAsia="Times New Roman" w:hAnsi="Consolas" w:cs="Consolas"/>
-                <w:color w:val="000000"/>
-                <w:sz w:val="18"/>
-                <w:szCs w:val="18"/>
-              </w:rPr>
-              <w:t>&lt;</w:t>
-            </w:r>
-            <w:proofErr w:type="gramEnd"/>
-            <w:r>
-              <w:rPr>
-                <w:rFonts w:ascii="Consolas" w:eastAsia="Times New Roman" w:hAnsi="Consolas" w:cs="Consolas"/>
-                <w:color w:val="000000"/>
-                <w:sz w:val="18"/>
-                <w:szCs w:val="18"/>
-              </w:rPr>
-              <w:t>/</w:t>
-            </w:r>
-            <w:proofErr w:type="spellStart"/>
-            <w:r>
-              <w:rPr>
-                <w:rFonts w:ascii="Consolas" w:eastAsia="Times New Roman" w:hAnsi="Consolas" w:cs="Consolas"/>
-                <w:color w:val="000000"/>
-                <w:sz w:val="18"/>
-                <w:szCs w:val="18"/>
-              </w:rPr>
-              <w:t>touchText</w:t>
-            </w:r>
-            <w:proofErr w:type="spellEnd"/>
-            <w:r>
-              <w:rPr>
-                <w:rFonts w:ascii="Consolas" w:eastAsia="Times New Roman" w:hAnsi="Consolas" w:cs="Consolas"/>
-                <w:color w:val="000000"/>
-                <w:sz w:val="18"/>
-                <w:szCs w:val="18"/>
-              </w:rPr>
-              <w:t>&gt;</w:t>
+              <w:t>Tap [here] to go to Edit mode.</w:t>
+            </w:r>
+            <w:r>
+              <w:rPr>
+                <w:rFonts w:ascii="Consolas" w:eastAsia="Times New Roman" w:hAnsi="Consolas" w:cs="Consolas"/>
+                <w:color w:val="000000"/>
+                <w:sz w:val="18"/>
+                <w:szCs w:val="18"/>
+              </w:rPr>
+              <w:t>&lt;/touchText&gt;</w:t>
             </w:r>
           </w:p>
           <w:p>
@@ -3035,7 +2195,6 @@
           <w:lang w:val="en"/>
         </w:rPr>
       </w:pPr>
-      <w:proofErr w:type="spellStart"/>
       <w:r>
         <w:rPr>
           <w:rStyle w:val="Heading2Char"/>
@@ -3052,14 +2211,7 @@
         <w:rPr>
           <w:rStyle w:val="Heading2Char"/>
         </w:rPr>
-        <w:t>.Xml</w:t>
-      </w:r>
-      <w:proofErr w:type="spellEnd"/>
-      <w:r>
-        <w:rPr>
-          <w:rStyle w:val="Heading2Char"/>
-        </w:rPr>
-        <w:t xml:space="preserve"> </w:t>
+        <w:t xml:space="preserve">.Xml </w:t>
       </w:r>
       <w:r>
         <w:rPr>
@@ -3083,50 +2235,20 @@
         <w:rPr>
           <w:lang w:val="en"/>
         </w:rPr>
-        <w:t xml:space="preserve">he entries marked </w:t>
-      </w:r>
-      <w:proofErr w:type="spellStart"/>
-      <w:r>
-        <w:rPr>
-          <w:lang w:val="en"/>
-        </w:rPr>
-        <w:t>gamepadText</w:t>
-      </w:r>
-      <w:proofErr w:type="spellEnd"/>
-      <w:r>
-        <w:rPr>
-          <w:lang w:val="en"/>
-        </w:rPr>
-        <w:t>,</w:t>
-      </w:r>
-      <w:r>
-        <w:rPr>
-          <w:lang w:val="en"/>
-        </w:rPr>
-        <w:t xml:space="preserve"> </w:t>
-      </w:r>
-      <w:proofErr w:type="spellStart"/>
-      <w:r>
-        <w:rPr>
-          <w:lang w:val="en"/>
-        </w:rPr>
-        <w:t>mouseText</w:t>
-      </w:r>
-      <w:proofErr w:type="spellEnd"/>
-      <w:r>
-        <w:rPr>
-          <w:lang w:val="en"/>
-        </w:rPr>
-        <w:t xml:space="preserve">, or </w:t>
-      </w:r>
-      <w:proofErr w:type="spellStart"/>
-      <w:r>
-        <w:rPr>
-          <w:lang w:val="en"/>
-        </w:rPr>
-        <w:t>touchText</w:t>
-      </w:r>
-      <w:proofErr w:type="spellEnd"/>
+        <w:t>he entries marked gamepadText,</w:t>
+      </w:r>
+      <w:r>
+        <w:rPr>
+          <w:lang w:val="en"/>
+        </w:rPr>
+        <w:t xml:space="preserve"> mouseText</w:t>
+      </w:r>
+      <w:r>
+        <w:rPr>
+          <w:lang w:val="en"/>
+        </w:rPr>
+        <w:t>, or touchText</w:t>
+      </w:r>
       <w:r>
         <w:rPr>
           <w:lang w:val="en"/>
@@ -3200,17 +2322,7 @@
                 <w:sz w:val="18"/>
                 <w:szCs w:val="18"/>
               </w:rPr>
-              <w:t xml:space="preserve"> id</w:t>
-            </w:r>
-            <w:proofErr w:type="gramStart"/>
-            <w:r>
-              <w:rPr>
-                <w:rFonts w:ascii="Consolas" w:eastAsia="Times New Roman" w:hAnsi="Consolas" w:cs="Consolas"/>
-                <w:color w:val="000000"/>
-                <w:sz w:val="18"/>
-                <w:szCs w:val="18"/>
-              </w:rPr>
-              <w:t>=</w:t>
+              <w:t xml:space="preserve"> id=</w:t>
             </w:r>
             <w:r>
               <w:rPr>
@@ -3226,16 +2338,7 @@
                 <w:sz w:val="18"/>
                 <w:szCs w:val="18"/>
               </w:rPr>
-              <w:t>MouseCameraMove</w:t>
-            </w:r>
-            <w:proofErr w:type="gramEnd"/>
-            <w:r>
-              <w:rPr>
-                <w:rFonts w:ascii="Consolas" w:hAnsi="Consolas" w:cs="Consolas"/>
-                <w:sz w:val="18"/>
-                <w:szCs w:val="18"/>
-              </w:rPr>
-              <w:t>0</w:t>
+              <w:t>MouseCameraMove0</w:t>
             </w:r>
             <w:r>
               <w:rPr>
@@ -3271,27 +2374,7 @@
                 <w:sz w:val="18"/>
                 <w:szCs w:val="18"/>
               </w:rPr>
-              <w:t xml:space="preserve">    &lt;</w:t>
-            </w:r>
-            <w:proofErr w:type="spellStart"/>
-            <w:r>
-              <w:rPr>
-                <w:rFonts w:ascii="Consolas" w:eastAsia="Times New Roman" w:hAnsi="Consolas" w:cs="Consolas"/>
-                <w:color w:val="000000"/>
-                <w:sz w:val="18"/>
-                <w:szCs w:val="18"/>
-              </w:rPr>
-              <w:t>gamepadText</w:t>
-            </w:r>
-            <w:proofErr w:type="spellEnd"/>
-            <w:r>
-              <w:rPr>
-                <w:rFonts w:ascii="Consolas" w:eastAsia="Times New Roman" w:hAnsi="Consolas" w:cs="Consolas"/>
-                <w:color w:val="000000"/>
-                <w:sz w:val="18"/>
-                <w:szCs w:val="18"/>
-              </w:rPr>
-              <w:t>&gt;</w:t>
+              <w:t xml:space="preserve">    &lt;gamepadText&gt;</w:t>
             </w:r>
             <w:r>
               <w:rPr>
@@ -3301,10 +2384,37 @@
                 <w:szCs w:val="18"/>
                 <w:u w:val="single"/>
               </w:rPr>
-              <w:t>Press &amp;</w:t>
-            </w:r>
-            <w:proofErr w:type="spellStart"/>
-            <w:proofErr w:type="gramStart"/>
+              <w:t>Press &amp;lt;back&amp;gt; to go to Edit mode.</w:t>
+            </w:r>
+            <w:r>
+              <w:rPr>
+                <w:rFonts w:ascii="Consolas" w:eastAsia="Times New Roman" w:hAnsi="Consolas" w:cs="Consolas"/>
+                <w:color w:val="000000"/>
+                <w:sz w:val="18"/>
+                <w:szCs w:val="18"/>
+              </w:rPr>
+              <w:t>&lt;/gamepadText&gt;</w:t>
+            </w:r>
+          </w:p>
+          <w:p>
+            <w:pPr>
+              <w:spacing w:after="0" w:line="240" w:lineRule="auto"/>
+              <w:rPr>
+                <w:rFonts w:ascii="Consolas" w:eastAsia="Times New Roman" w:hAnsi="Consolas" w:cs="Consolas"/>
+                <w:color w:val="000000"/>
+                <w:sz w:val="18"/>
+                <w:szCs w:val="18"/>
+              </w:rPr>
+            </w:pPr>
+            <w:r>
+              <w:rPr>
+                <w:rFonts w:ascii="Consolas" w:eastAsia="Times New Roman" w:hAnsi="Consolas" w:cs="Consolas"/>
+                <w:color w:val="000000"/>
+                <w:sz w:val="18"/>
+                <w:szCs w:val="18"/>
+              </w:rPr>
+              <w:t xml:space="preserve">    &lt;mouseText&gt;</w:t>
+            </w:r>
             <w:r>
               <w:rPr>
                 <w:rFonts w:ascii="Consolas" w:eastAsia="Times New Roman" w:hAnsi="Consolas" w:cs="Consolas"/>
@@ -3313,9 +2423,37 @@
                 <w:szCs w:val="18"/>
                 <w:u w:val="single"/>
               </w:rPr>
-              <w:t>lt;back</w:t>
-            </w:r>
-            <w:proofErr w:type="gramEnd"/>
+              <w:t>Press [esc] to go to Edit mode.</w:t>
+            </w:r>
+            <w:r>
+              <w:rPr>
+                <w:rFonts w:ascii="Consolas" w:eastAsia="Times New Roman" w:hAnsi="Consolas" w:cs="Consolas"/>
+                <w:color w:val="000000"/>
+                <w:sz w:val="18"/>
+                <w:szCs w:val="18"/>
+              </w:rPr>
+              <w:t>&lt;/mouseText&gt;</w:t>
+            </w:r>
+          </w:p>
+          <w:p>
+            <w:pPr>
+              <w:spacing w:after="0" w:line="240" w:lineRule="auto"/>
+              <w:rPr>
+                <w:rFonts w:ascii="Consolas" w:eastAsia="Times New Roman" w:hAnsi="Consolas" w:cs="Consolas"/>
+                <w:color w:val="000000"/>
+                <w:sz w:val="18"/>
+                <w:szCs w:val="18"/>
+              </w:rPr>
+            </w:pPr>
+            <w:r>
+              <w:rPr>
+                <w:rFonts w:ascii="Consolas" w:eastAsia="Times New Roman" w:hAnsi="Consolas" w:cs="Consolas"/>
+                <w:color w:val="000000"/>
+                <w:sz w:val="18"/>
+                <w:szCs w:val="18"/>
+              </w:rPr>
+              <w:t xml:space="preserve">    &lt;touchText&gt;</w:t>
+            </w:r>
             <w:r>
               <w:rPr>
                 <w:rFonts w:ascii="Consolas" w:eastAsia="Times New Roman" w:hAnsi="Consolas" w:cs="Consolas"/>
@@ -3324,175 +2462,6 @@
                 <w:szCs w:val="18"/>
                 <w:u w:val="single"/>
               </w:rPr>
-              <w:t>&amp;gt</w:t>
-            </w:r>
-            <w:proofErr w:type="spellEnd"/>
-            <w:r>
-              <w:rPr>
-                <w:rFonts w:ascii="Consolas" w:eastAsia="Times New Roman" w:hAnsi="Consolas" w:cs="Consolas"/>
-                <w:color w:val="000000"/>
-                <w:sz w:val="18"/>
-                <w:szCs w:val="18"/>
-                <w:u w:val="single"/>
-              </w:rPr>
-              <w:t>; to go to Edit mode.</w:t>
-            </w:r>
-            <w:r>
-              <w:rPr>
-                <w:rFonts w:ascii="Consolas" w:eastAsia="Times New Roman" w:hAnsi="Consolas" w:cs="Consolas"/>
-                <w:color w:val="000000"/>
-                <w:sz w:val="18"/>
-                <w:szCs w:val="18"/>
-              </w:rPr>
-              <w:t>&lt;/</w:t>
-            </w:r>
-            <w:proofErr w:type="spellStart"/>
-            <w:r>
-              <w:rPr>
-                <w:rFonts w:ascii="Consolas" w:eastAsia="Times New Roman" w:hAnsi="Consolas" w:cs="Consolas"/>
-                <w:color w:val="000000"/>
-                <w:sz w:val="18"/>
-                <w:szCs w:val="18"/>
-              </w:rPr>
-              <w:t>gamepadText</w:t>
-            </w:r>
-            <w:proofErr w:type="spellEnd"/>
-            <w:r>
-              <w:rPr>
-                <w:rFonts w:ascii="Consolas" w:eastAsia="Times New Roman" w:hAnsi="Consolas" w:cs="Consolas"/>
-                <w:color w:val="000000"/>
-                <w:sz w:val="18"/>
-                <w:szCs w:val="18"/>
-              </w:rPr>
-              <w:t>&gt;</w:t>
-            </w:r>
-          </w:p>
-          <w:p>
-            <w:pPr>
-              <w:spacing w:after="0" w:line="240" w:lineRule="auto"/>
-              <w:rPr>
-                <w:rFonts w:ascii="Consolas" w:eastAsia="Times New Roman" w:hAnsi="Consolas" w:cs="Consolas"/>
-                <w:color w:val="000000"/>
-                <w:sz w:val="18"/>
-                <w:szCs w:val="18"/>
-              </w:rPr>
-            </w:pPr>
-            <w:r>
-              <w:rPr>
-                <w:rFonts w:ascii="Consolas" w:eastAsia="Times New Roman" w:hAnsi="Consolas" w:cs="Consolas"/>
-                <w:color w:val="000000"/>
-                <w:sz w:val="18"/>
-                <w:szCs w:val="18"/>
-              </w:rPr>
-              <w:t xml:space="preserve">    &lt;</w:t>
-            </w:r>
-            <w:proofErr w:type="spellStart"/>
-            <w:r>
-              <w:rPr>
-                <w:rFonts w:ascii="Consolas" w:eastAsia="Times New Roman" w:hAnsi="Consolas" w:cs="Consolas"/>
-                <w:color w:val="000000"/>
-                <w:sz w:val="18"/>
-                <w:szCs w:val="18"/>
-              </w:rPr>
-              <w:t>mouseText</w:t>
-            </w:r>
-            <w:proofErr w:type="spellEnd"/>
-            <w:r>
-              <w:rPr>
-                <w:rFonts w:ascii="Consolas" w:eastAsia="Times New Roman" w:hAnsi="Consolas" w:cs="Consolas"/>
-                <w:color w:val="000000"/>
-                <w:sz w:val="18"/>
-                <w:szCs w:val="18"/>
-              </w:rPr>
-              <w:t>&gt;</w:t>
-            </w:r>
-            <w:r>
-              <w:rPr>
-                <w:rFonts w:ascii="Consolas" w:eastAsia="Times New Roman" w:hAnsi="Consolas" w:cs="Consolas"/>
-                <w:color w:val="000000"/>
-                <w:sz w:val="18"/>
-                <w:szCs w:val="18"/>
-                <w:u w:val="single"/>
-              </w:rPr>
-              <w:t>Press [esc] to go to Edit mode.</w:t>
-            </w:r>
-            <w:r>
-              <w:rPr>
-                <w:rFonts w:ascii="Consolas" w:eastAsia="Times New Roman" w:hAnsi="Consolas" w:cs="Consolas"/>
-                <w:color w:val="000000"/>
-                <w:sz w:val="18"/>
-                <w:szCs w:val="18"/>
-              </w:rPr>
-              <w:t>&lt;/</w:t>
-            </w:r>
-            <w:proofErr w:type="spellStart"/>
-            <w:r>
-              <w:rPr>
-                <w:rFonts w:ascii="Consolas" w:eastAsia="Times New Roman" w:hAnsi="Consolas" w:cs="Consolas"/>
-                <w:color w:val="000000"/>
-                <w:sz w:val="18"/>
-                <w:szCs w:val="18"/>
-              </w:rPr>
-              <w:t>mouseText</w:t>
-            </w:r>
-            <w:proofErr w:type="spellEnd"/>
-            <w:r>
-              <w:rPr>
-                <w:rFonts w:ascii="Consolas" w:eastAsia="Times New Roman" w:hAnsi="Consolas" w:cs="Consolas"/>
-                <w:color w:val="000000"/>
-                <w:sz w:val="18"/>
-                <w:szCs w:val="18"/>
-              </w:rPr>
-              <w:t>&gt;</w:t>
-            </w:r>
-          </w:p>
-          <w:p>
-            <w:pPr>
-              <w:spacing w:after="0" w:line="240" w:lineRule="auto"/>
-              <w:rPr>
-                <w:rFonts w:ascii="Consolas" w:eastAsia="Times New Roman" w:hAnsi="Consolas" w:cs="Consolas"/>
-                <w:color w:val="000000"/>
-                <w:sz w:val="18"/>
-                <w:szCs w:val="18"/>
-              </w:rPr>
-            </w:pPr>
-            <w:r>
-              <w:rPr>
-                <w:rFonts w:ascii="Consolas" w:eastAsia="Times New Roman" w:hAnsi="Consolas" w:cs="Consolas"/>
-                <w:color w:val="000000"/>
-                <w:sz w:val="18"/>
-                <w:szCs w:val="18"/>
-              </w:rPr>
-              <w:t xml:space="preserve">    &lt;</w:t>
-            </w:r>
-            <w:proofErr w:type="spellStart"/>
-            <w:r>
-              <w:rPr>
-                <w:rFonts w:ascii="Consolas" w:eastAsia="Times New Roman" w:hAnsi="Consolas" w:cs="Consolas"/>
-                <w:color w:val="000000"/>
-                <w:sz w:val="18"/>
-                <w:szCs w:val="18"/>
-              </w:rPr>
-              <w:t>touchText</w:t>
-            </w:r>
-            <w:proofErr w:type="spellEnd"/>
-            <w:r>
-              <w:rPr>
-                <w:rFonts w:ascii="Consolas" w:eastAsia="Times New Roman" w:hAnsi="Consolas" w:cs="Consolas"/>
-                <w:color w:val="000000"/>
-                <w:sz w:val="18"/>
-                <w:szCs w:val="18"/>
-              </w:rPr>
-              <w:t>&gt;</w:t>
-            </w:r>
-            <w:r>
-              <w:rPr>
-                <w:rFonts w:ascii="Consolas" w:eastAsia="Times New Roman" w:hAnsi="Consolas" w:cs="Consolas"/>
-                <w:color w:val="000000"/>
-                <w:sz w:val="18"/>
-                <w:szCs w:val="18"/>
-                <w:u w:val="single"/>
-              </w:rPr>
               <w:t>Tap [here] to go to Edit mode.</w:t>
             </w:r>
             <w:r>
@@ -3502,27 +2471,7 @@
                 <w:sz w:val="18"/>
                 <w:szCs w:val="18"/>
               </w:rPr>
-              <w:t>&lt;/</w:t>
-            </w:r>
-            <w:proofErr w:type="spellStart"/>
-            <w:r>
-              <w:rPr>
-                <w:rFonts w:ascii="Consolas" w:eastAsia="Times New Roman" w:hAnsi="Consolas" w:cs="Consolas"/>
-                <w:color w:val="000000"/>
-                <w:sz w:val="18"/>
-                <w:szCs w:val="18"/>
-              </w:rPr>
-              <w:t>touchText</w:t>
-            </w:r>
-            <w:proofErr w:type="spellEnd"/>
-            <w:r>
-              <w:rPr>
-                <w:rFonts w:ascii="Consolas" w:eastAsia="Times New Roman" w:hAnsi="Consolas" w:cs="Consolas"/>
-                <w:color w:val="000000"/>
-                <w:sz w:val="18"/>
-                <w:szCs w:val="18"/>
-              </w:rPr>
-              <w:t>&gt;</w:t>
+              <w:t>&lt;/touchText&gt;</w:t>
             </w:r>
           </w:p>
           <w:p>
@@ -3568,19 +2517,11 @@
           <w:lang w:val="en"/>
         </w:rPr>
       </w:pPr>
-      <w:proofErr w:type="spellStart"/>
       <w:r>
         <w:rPr>
           <w:rStyle w:val="Heading2Char"/>
         </w:rPr>
-        <w:t>TweakScreenHelp.Xml</w:t>
-      </w:r>
-      <w:proofErr w:type="spellEnd"/>
-      <w:r>
-        <w:rPr>
-          <w:rStyle w:val="Heading2Char"/>
-        </w:rPr>
-        <w:t xml:space="preserve"> </w:t>
+        <w:t xml:space="preserve">TweakScreenHelp.Xml </w:t>
       </w:r>
       <w:r>
         <w:rPr>
@@ -3643,27 +2584,7 @@
                 <w:sz w:val="18"/>
                 <w:szCs w:val="18"/>
               </w:rPr>
-              <w:t>&lt;</w:t>
-            </w:r>
-            <w:proofErr w:type="spellStart"/>
-            <w:r>
-              <w:rPr>
-                <w:rFonts w:ascii="Consolas" w:eastAsia="Times New Roman" w:hAnsi="Consolas" w:cs="Consolas"/>
-                <w:color w:val="000000"/>
-                <w:sz w:val="18"/>
-                <w:szCs w:val="18"/>
-              </w:rPr>
-              <w:t>helpText</w:t>
-            </w:r>
-            <w:proofErr w:type="spellEnd"/>
-            <w:r>
-              <w:rPr>
-                <w:rFonts w:ascii="Consolas" w:eastAsia="Times New Roman" w:hAnsi="Consolas" w:cs="Consolas"/>
-                <w:color w:val="000000"/>
-                <w:sz w:val="18"/>
-                <w:szCs w:val="18"/>
-              </w:rPr>
-              <w:t xml:space="preserve"> id="Invulnerable"&gt;</w:t>
+              <w:t>&lt;helpText id="Invulnerable"&gt;</w:t>
             </w:r>
           </w:p>
           <w:p>
@@ -3691,27 +2612,7 @@
                 <w:sz w:val="18"/>
                 <w:szCs w:val="18"/>
               </w:rPr>
-              <w:t>&lt;</w:t>
-            </w:r>
-            <w:proofErr w:type="spellStart"/>
-            <w:r>
-              <w:rPr>
-                <w:rFonts w:ascii="Consolas" w:eastAsia="Times New Roman" w:hAnsi="Consolas" w:cs="Consolas"/>
-                <w:color w:val="000000"/>
-                <w:sz w:val="18"/>
-                <w:szCs w:val="18"/>
-              </w:rPr>
-              <w:t>desc</w:t>
-            </w:r>
-            <w:proofErr w:type="spellEnd"/>
-            <w:r>
-              <w:rPr>
-                <w:rFonts w:ascii="Consolas" w:eastAsia="Times New Roman" w:hAnsi="Consolas" w:cs="Consolas"/>
-                <w:color w:val="000000"/>
-                <w:sz w:val="18"/>
-                <w:szCs w:val="18"/>
-              </w:rPr>
-              <w:t>&gt;</w:t>
+              <w:t>&lt;desc&gt;</w:t>
             </w:r>
             <w:r>
               <w:rPr>
@@ -3730,27 +2631,7 @@
                 <w:sz w:val="18"/>
                 <w:szCs w:val="18"/>
               </w:rPr>
-              <w:t>&lt;/</w:t>
-            </w:r>
-            <w:proofErr w:type="spellStart"/>
-            <w:r>
-              <w:rPr>
-                <w:rFonts w:ascii="Consolas" w:eastAsia="Times New Roman" w:hAnsi="Consolas" w:cs="Consolas"/>
-                <w:color w:val="000000"/>
-                <w:sz w:val="18"/>
-                <w:szCs w:val="18"/>
-              </w:rPr>
-              <w:t>desc</w:t>
-            </w:r>
-            <w:proofErr w:type="spellEnd"/>
-            <w:r>
-              <w:rPr>
-                <w:rFonts w:ascii="Consolas" w:eastAsia="Times New Roman" w:hAnsi="Consolas" w:cs="Consolas"/>
-                <w:color w:val="000000"/>
-                <w:sz w:val="18"/>
-                <w:szCs w:val="18"/>
-              </w:rPr>
-              <w:t>&gt;</w:t>
+              <w:t>&lt;/desc&gt;</w:t>
             </w:r>
           </w:p>
           <w:p>
@@ -3769,27 +2650,7 @@
                 <w:sz w:val="18"/>
                 <w:szCs w:val="18"/>
               </w:rPr>
-              <w:t>&lt;/</w:t>
-            </w:r>
-            <w:proofErr w:type="spellStart"/>
-            <w:r>
-              <w:rPr>
-                <w:rFonts w:ascii="Consolas" w:eastAsia="Times New Roman" w:hAnsi="Consolas" w:cs="Consolas"/>
-                <w:color w:val="000000"/>
-                <w:sz w:val="18"/>
-                <w:szCs w:val="18"/>
-              </w:rPr>
-              <w:t>helpText</w:t>
-            </w:r>
-            <w:proofErr w:type="spellEnd"/>
-            <w:r>
-              <w:rPr>
-                <w:rFonts w:ascii="Consolas" w:eastAsia="Times New Roman" w:hAnsi="Consolas" w:cs="Consolas"/>
-                <w:color w:val="000000"/>
-                <w:sz w:val="18"/>
-                <w:szCs w:val="18"/>
-              </w:rPr>
-              <w:t>&gt;</w:t>
+              <w:t>&lt;/helpText&gt;</w:t>
             </w:r>
           </w:p>
         </w:tc>
@@ -3840,7 +2701,7 @@
 </file>
 
 <file path=word/numbering.xml><?xml version="1.0" encoding="utf-8"?>
-<w:numbering xmlns:wpc="http://schemas.microsoft.com/office/word/2010/wordprocessingCanvas" xmlns:cx="http://schemas.microsoft.com/office/drawing/2014/chartex" xmlns:cx1="http://schemas.microsoft.com/office/drawing/2015/9/8/chartex" xmlns:cx2="http://schemas.microsoft.com/office/drawing/2015/10/21/chartex" xmlns:cx3="http://schemas.microsoft.com/office/drawing/2016/5/9/chartex" xmlns:cx4="http://schemas.microsoft.com/office/drawing/2016/5/10/chartex" xmlns:cx5="http://schemas.microsoft.com/office/drawing/2016/5/11/chartex" xmlns:mc="http://schemas.openxmlformats.org/markup-compatibility/2006" xmlns:o="urn:schemas-microsoft-com:office:office" xmlns:r="http://schemas.openxmlformats.org/officeDocument/2006/relationships" xmlns:m="http://schemas.openxmlformats.org/officeDocument/2006/math" xmlns:v="urn:schemas-microsoft-com:vml" xmlns:wp14="http://schemas.microsoft.com/office/word/2010/wordprocessingDrawing" xmlns:wp="http://schemas.openxmlformats.org/drawingml/2006/wordprocessingDrawing" xmlns:w10="urn:schemas-microsoft-com:office:word" xmlns:w="http://schemas.openxmlformats.org/wordprocessingml/2006/main" xmlns:w14="http://schemas.microsoft.com/office/word/2010/wordml" xmlns:w15="http://schemas.microsoft.com/office/word/2012/wordml" xmlns:w16se="http://schemas.microsoft.com/office/word/2015/wordml/symex" xmlns:wpg="http://schemas.microsoft.com/office/word/2010/wordprocessingGroup" xmlns:wpi="http://schemas.microsoft.com/office/word/2010/wordprocessingInk" xmlns:wne="http://schemas.microsoft.com/office/word/2006/wordml" xmlns:wps="http://schemas.microsoft.com/office/word/2010/wordprocessingShape" mc:Ignorable="w14 w15 w16se wp14">
+<w:numbering xmlns:wpc="http://schemas.microsoft.com/office/word/2010/wordprocessingCanvas" xmlns:cx="http://schemas.microsoft.com/office/drawing/2014/chartex" xmlns:cx1="http://schemas.microsoft.com/office/drawing/2015/9/8/chartex" xmlns:cx2="http://schemas.microsoft.com/office/drawing/2015/10/21/chartex" xmlns:cx3="http://schemas.microsoft.com/office/drawing/2016/5/9/chartex" xmlns:cx4="http://schemas.microsoft.com/office/drawing/2016/5/10/chartex" xmlns:cx5="http://schemas.microsoft.com/office/drawing/2016/5/11/chartex" xmlns:cx6="http://schemas.microsoft.com/office/drawing/2016/5/12/chartex" xmlns:cx7="http://schemas.microsoft.com/office/drawing/2016/5/13/chartex" xmlns:cx8="http://schemas.microsoft.com/office/drawing/2016/5/14/chartex" xmlns:mc="http://schemas.openxmlformats.org/markup-compatibility/2006" xmlns:aink="http://schemas.microsoft.com/office/drawing/2016/ink" xmlns:am3d="http://schemas.microsoft.com/office/drawing/2017/model3d" xmlns:o="urn:schemas-microsoft-com:office:office" xmlns:oel="http://schemas.microsoft.com/office/2019/extlst" xmlns:r="http://schemas.openxmlformats.org/officeDocument/2006/relationships" xmlns:m="http://schemas.openxmlformats.org/officeDocument/2006/math" xmlns:v="urn:schemas-microsoft-com:vml" xmlns:wp14="http://schemas.microsoft.com/office/word/2010/wordprocessingDrawing" xmlns:wp="http://schemas.openxmlformats.org/drawingml/2006/wordprocessingDrawing" xmlns:w10="urn:schemas-microsoft-com:office:word" xmlns:w="http://schemas.openxmlformats.org/wordprocessingml/2006/main" xmlns:w14="http://schemas.microsoft.com/office/word/2010/wordml" xmlns:w15="http://schemas.microsoft.com/office/word/2012/wordml" xmlns:w16cex="http://schemas.microsoft.com/office/word/2018/wordml/cex" xmlns:w16cid="http://schemas.microsoft.com/office/word/2016/wordml/cid" xmlns:w16="http://schemas.microsoft.com/office/word/2018/wordml" xmlns:w16sdtdh="http://schemas.microsoft.com/office/word/2020/wordml/sdtdatahash" xmlns:w16se="http://schemas.microsoft.com/office/word/2015/wordml/symex" xmlns:wpg="http://schemas.microsoft.com/office/word/2010/wordprocessingGroup" xmlns:wpi="http://schemas.microsoft.com/office/word/2010/wordprocessingInk" xmlns:wne="http://schemas.microsoft.com/office/word/2006/wordml" xmlns:wps="http://schemas.microsoft.com/office/word/2010/wordprocessingShape" mc:Ignorable="w14 w15 w16se w16cid w16 w16cex w16sdtdh wp14">
   <w:abstractNum w:abstractNumId="0" w15:restartNumberingAfterBreak="0">
     <w:nsid w:val="098C649B"/>
     <w:multiLevelType w:val="hybridMultilevel"/>
@@ -3954,14 +2815,14 @@
       </w:rPr>
     </w:lvl>
   </w:abstractNum>
-  <w:num w:numId="1">
+  <w:num w:numId="1" w16cid:durableId="1274485017">
     <w:abstractNumId w:val="0"/>
   </w:num>
 </w:numbering>
 </file>
 
 <file path=word/styles.xml><?xml version="1.0" encoding="utf-8"?>
-<w:styles xmlns:mc="http://schemas.openxmlformats.org/markup-compatibility/2006" xmlns:r="http://schemas.openxmlformats.org/officeDocument/2006/relationships" xmlns:w="http://schemas.openxmlformats.org/wordprocessingml/2006/main" xmlns:w14="http://schemas.microsoft.com/office/word/2010/wordml" xmlns:w15="http://schemas.microsoft.com/office/word/2012/wordml" xmlns:w16se="http://schemas.microsoft.com/office/word/2015/wordml/symex" mc:Ignorable="w14 w15 w16se">
+<w:styles xmlns:mc="http://schemas.openxmlformats.org/markup-compatibility/2006" xmlns:r="http://schemas.openxmlformats.org/officeDocument/2006/relationships" xmlns:w="http://schemas.openxmlformats.org/wordprocessingml/2006/main" xmlns:w14="http://schemas.microsoft.com/office/word/2010/wordml" xmlns:w15="http://schemas.microsoft.com/office/word/2012/wordml" xmlns:w16cex="http://schemas.microsoft.com/office/word/2018/wordml/cex" xmlns:w16cid="http://schemas.microsoft.com/office/word/2016/wordml/cid" xmlns:w16="http://schemas.microsoft.com/office/word/2018/wordml" xmlns:w16sdtdh="http://schemas.microsoft.com/office/word/2020/wordml/sdtdatahash" xmlns:w16se="http://schemas.microsoft.com/office/word/2015/wordml/symex" mc:Ignorable="w14 w15 w16se w16cid w16 w16cex w16sdtdh">
   <w:docDefaults>
     <w:rPrDefault>
       <w:rPr>
@@ -3977,7 +2838,7 @@
       </w:pPr>
     </w:pPrDefault>
   </w:docDefaults>
-  <w:latentStyles w:defLockedState="0" w:defUIPriority="99" w:defSemiHidden="0" w:defUnhideWhenUsed="0" w:defQFormat="0" w:count="374">
+  <w:latentStyles w:defLockedState="0" w:defUIPriority="99" w:defSemiHidden="0" w:defUnhideWhenUsed="0" w:defQFormat="0" w:count="376">
     <w:lsdException w:name="Normal" w:uiPriority="0" w:qFormat="1"/>
     <w:lsdException w:name="heading 1" w:uiPriority="9" w:qFormat="1"/>
     <w:lsdException w:name="heading 2" w:semiHidden="1" w:uiPriority="9" w:unhideWhenUsed="1" w:qFormat="1"/>
@@ -4352,6 +3213,8 @@
     <w:lsdException w:name="Mention" w:semiHidden="1" w:unhideWhenUsed="1"/>
     <w:lsdException w:name="Smart Hyperlink" w:semiHidden="1" w:unhideWhenUsed="1"/>
     <w:lsdException w:name="Hashtag" w:semiHidden="1" w:unhideWhenUsed="1"/>
+    <w:lsdException w:name="Unresolved Mention" w:semiHidden="1" w:unhideWhenUsed="1"/>
+    <w:lsdException w:name="Smart Link" w:semiHidden="1" w:unhideWhenUsed="1"/>
   </w:latentStyles>
   <w:style w:type="paragraph" w:default="1" w:styleId="Normal">
     <w:name w:val="Normal"/>

</xml_diff>